<commit_message>
Updating the skripsi docs and testing for skripsi data
</commit_message>
<xml_diff>
--- a/Skripsi.docx
+++ b/Skripsi.docx
@@ -2,6 +2,39 @@
 <file path=word/document.xml><?xml version="1.0" encoding="utf-8"?>
 <w:document xmlns:wpc="http://schemas.microsoft.com/office/word/2010/wordprocessingCanvas" xmlns:cx="http://schemas.microsoft.com/office/drawing/2014/chartex" xmlns:cx1="http://schemas.microsoft.com/office/drawing/2015/9/8/chartex" xmlns:cx2="http://schemas.microsoft.com/office/drawing/2015/10/21/chartex" xmlns:cx3="http://schemas.microsoft.com/office/drawing/2016/5/9/chartex" xmlns:cx4="http://schemas.microsoft.com/office/drawing/2016/5/10/chartex" xmlns:cx5="http://schemas.microsoft.com/office/drawing/2016/5/11/chartex" xmlns:cx6="http://schemas.microsoft.com/office/drawing/2016/5/12/chartex" xmlns:cx7="http://schemas.microsoft.com/office/drawing/2016/5/13/chartex" xmlns:cx8="http://schemas.microsoft.com/office/drawing/2016/5/14/chartex" xmlns:mc="http://schemas.openxmlformats.org/markup-compatibility/2006" xmlns:aink="http://schemas.microsoft.com/office/drawing/2016/ink" xmlns:am3d="http://schemas.microsoft.com/office/drawing/2017/model3d" xmlns:o="urn:schemas-microsoft-com:office:office" xmlns:oel="http://schemas.microsoft.com/office/2019/extlst" xmlns:r="http://schemas.openxmlformats.org/officeDocument/2006/relationships" xmlns:m="http://schemas.openxmlformats.org/officeDocument/2006/math" xmlns:v="urn:schemas-microsoft-com:vml" xmlns:wp14="http://schemas.microsoft.com/office/word/2010/wordprocessingDrawing" xmlns:wp="http://schemas.openxmlformats.org/drawingml/2006/wordprocessingDrawing" xmlns:w10="urn:schemas-microsoft-com:office:word" xmlns:w="http://schemas.openxmlformats.org/wordprocessingml/2006/main" xmlns:w14="http://schemas.microsoft.com/office/word/2010/wordml" xmlns:w15="http://schemas.microsoft.com/office/word/2012/wordml" xmlns:w16cex="http://schemas.microsoft.com/office/word/2018/wordml/cex" xmlns:w16cid="http://schemas.microsoft.com/office/word/2016/wordml/cid" xmlns:w16="http://schemas.microsoft.com/office/word/2018/wordml" xmlns:w16sdtdh="http://schemas.microsoft.com/office/word/2020/wordml/sdtdatahash" xmlns:w16se="http://schemas.microsoft.com/office/word/2015/wordml/symex" xmlns:wpg="http://schemas.microsoft.com/office/word/2010/wordprocessingGroup" xmlns:wpi="http://schemas.microsoft.com/office/word/2010/wordprocessingInk" xmlns:wne="http://schemas.microsoft.com/office/word/2006/wordml" xmlns:wps="http://schemas.microsoft.com/office/word/2010/wordprocessingShape" mc:Ignorable="w14 w15 w16se w16cid w16 w16cex w16sdtdh wp14">
   <w:body>
+    <w:p>
+      <w:proofErr w:type="spellStart"/>
+      <w:proofErr w:type="gramStart"/>
+      <w:r>
+        <w:t>Topik</w:t>
+      </w:r>
+      <w:proofErr w:type="spellEnd"/>
+      <w:r>
+        <w:t xml:space="preserve"> :</w:t>
+      </w:r>
+      <w:proofErr w:type="gramEnd"/>
+      <w:r>
+        <w:t xml:space="preserve"> Indonesian tweets hate speech detection using bidirectional LSTM</w:t>
+      </w:r>
+    </w:p>
+    <w:p>
+      <w:proofErr w:type="gramStart"/>
+      <w:r>
+        <w:t>Data :</w:t>
+      </w:r>
+      <w:proofErr w:type="gramEnd"/>
+      <w:r>
+        <w:t xml:space="preserve"> data tweets </w:t>
+      </w:r>
+      <w:proofErr w:type="spellStart"/>
+      <w:r>
+        <w:t>dari</w:t>
+      </w:r>
+      <w:proofErr w:type="spellEnd"/>
+      <w:r>
+        <w:t xml:space="preserve"> user twitter di Indonesia</w:t>
+      </w:r>
+    </w:p>
     <w:p/>
     <w:sectPr>
       <w:pgSz w:w="11906" w:h="16838"/>
@@ -11,6 +44,103 @@
     </w:sectPr>
   </w:body>
 </w:document>
+</file>
+
+<file path=word/numbering.xml><?xml version="1.0" encoding="utf-8"?>
+<w:numbering xmlns:wpc="http://schemas.microsoft.com/office/word/2010/wordprocessingCanvas" xmlns:cx="http://schemas.microsoft.com/office/drawing/2014/chartex" xmlns:cx1="http://schemas.microsoft.com/office/drawing/2015/9/8/chartex" xmlns:cx2="http://schemas.microsoft.com/office/drawing/2015/10/21/chartex" xmlns:cx3="http://schemas.microsoft.com/office/drawing/2016/5/9/chartex" xmlns:cx4="http://schemas.microsoft.com/office/drawing/2016/5/10/chartex" xmlns:cx5="http://schemas.microsoft.com/office/drawing/2016/5/11/chartex" xmlns:cx6="http://schemas.microsoft.com/office/drawing/2016/5/12/chartex" xmlns:cx7="http://schemas.microsoft.com/office/drawing/2016/5/13/chartex" xmlns:cx8="http://schemas.microsoft.com/office/drawing/2016/5/14/chartex" xmlns:mc="http://schemas.openxmlformats.org/markup-compatibility/2006" xmlns:aink="http://schemas.microsoft.com/office/drawing/2016/ink" xmlns:am3d="http://schemas.microsoft.com/office/drawing/2017/model3d" xmlns:o="urn:schemas-microsoft-com:office:office" xmlns:oel="http://schemas.microsoft.com/office/2019/extlst" xmlns:r="http://schemas.openxmlformats.org/officeDocument/2006/relationships" xmlns:m="http://schemas.openxmlformats.org/officeDocument/2006/math" xmlns:v="urn:schemas-microsoft-com:vml" xmlns:wp14="http://schemas.microsoft.com/office/word/2010/wordprocessingDrawing" xmlns:wp="http://schemas.openxmlformats.org/drawingml/2006/wordprocessingDrawing" xmlns:w10="urn:schemas-microsoft-com:office:word" xmlns:w="http://schemas.openxmlformats.org/wordprocessingml/2006/main" xmlns:w14="http://schemas.microsoft.com/office/word/2010/wordml" xmlns:w15="http://schemas.microsoft.com/office/word/2012/wordml" xmlns:w16cex="http://schemas.microsoft.com/office/word/2018/wordml/cex" xmlns:w16cid="http://schemas.microsoft.com/office/word/2016/wordml/cid" xmlns:w16="http://schemas.microsoft.com/office/word/2018/wordml" xmlns:w16sdtdh="http://schemas.microsoft.com/office/word/2020/wordml/sdtdatahash" xmlns:w16se="http://schemas.microsoft.com/office/word/2015/wordml/symex" xmlns:wpg="http://schemas.microsoft.com/office/word/2010/wordprocessingGroup" xmlns:wpi="http://schemas.microsoft.com/office/word/2010/wordprocessingInk" xmlns:wne="http://schemas.microsoft.com/office/word/2006/wordml" xmlns:wps="http://schemas.microsoft.com/office/word/2010/wordprocessingShape" mc:Ignorable="w14 w15 w16se w16cid w16 w16cex w16sdtdh wp14">
+  <w:abstractNum w:abstractNumId="0" w15:restartNumberingAfterBreak="0">
+    <w:nsid w:val="798A730E"/>
+    <w:multiLevelType w:val="hybridMultilevel"/>
+    <w:tmpl w:val="0CB27464"/>
+    <w:lvl w:ilvl="0" w:tplc="ACD4B590">
+      <w:start w:val="1"/>
+      <w:numFmt w:val="upperLetter"/>
+      <w:lvlText w:val="%1."/>
+      <w:lvlJc w:val="left"/>
+      <w:pPr>
+        <w:ind w:left="720" w:hanging="360"/>
+      </w:pPr>
+      <w:rPr>
+        <w:rFonts w:hint="default"/>
+      </w:rPr>
+    </w:lvl>
+    <w:lvl w:ilvl="1" w:tplc="38090019" w:tentative="1">
+      <w:start w:val="1"/>
+      <w:numFmt w:val="lowerLetter"/>
+      <w:lvlText w:val="%2."/>
+      <w:lvlJc w:val="left"/>
+      <w:pPr>
+        <w:ind w:left="1440" w:hanging="360"/>
+      </w:pPr>
+    </w:lvl>
+    <w:lvl w:ilvl="2" w:tplc="3809001B" w:tentative="1">
+      <w:start w:val="1"/>
+      <w:numFmt w:val="lowerRoman"/>
+      <w:lvlText w:val="%3."/>
+      <w:lvlJc w:val="right"/>
+      <w:pPr>
+        <w:ind w:left="2160" w:hanging="180"/>
+      </w:pPr>
+    </w:lvl>
+    <w:lvl w:ilvl="3" w:tplc="3809000F" w:tentative="1">
+      <w:start w:val="1"/>
+      <w:numFmt w:val="decimal"/>
+      <w:lvlText w:val="%4."/>
+      <w:lvlJc w:val="left"/>
+      <w:pPr>
+        <w:ind w:left="2880" w:hanging="360"/>
+      </w:pPr>
+    </w:lvl>
+    <w:lvl w:ilvl="4" w:tplc="38090019" w:tentative="1">
+      <w:start w:val="1"/>
+      <w:numFmt w:val="lowerLetter"/>
+      <w:lvlText w:val="%5."/>
+      <w:lvlJc w:val="left"/>
+      <w:pPr>
+        <w:ind w:left="3600" w:hanging="360"/>
+      </w:pPr>
+    </w:lvl>
+    <w:lvl w:ilvl="5" w:tplc="3809001B" w:tentative="1">
+      <w:start w:val="1"/>
+      <w:numFmt w:val="lowerRoman"/>
+      <w:lvlText w:val="%6."/>
+      <w:lvlJc w:val="right"/>
+      <w:pPr>
+        <w:ind w:left="4320" w:hanging="180"/>
+      </w:pPr>
+    </w:lvl>
+    <w:lvl w:ilvl="6" w:tplc="3809000F" w:tentative="1">
+      <w:start w:val="1"/>
+      <w:numFmt w:val="decimal"/>
+      <w:lvlText w:val="%7."/>
+      <w:lvlJc w:val="left"/>
+      <w:pPr>
+        <w:ind w:left="5040" w:hanging="360"/>
+      </w:pPr>
+    </w:lvl>
+    <w:lvl w:ilvl="7" w:tplc="38090019" w:tentative="1">
+      <w:start w:val="1"/>
+      <w:numFmt w:val="lowerLetter"/>
+      <w:lvlText w:val="%8."/>
+      <w:lvlJc w:val="left"/>
+      <w:pPr>
+        <w:ind w:left="5760" w:hanging="360"/>
+      </w:pPr>
+    </w:lvl>
+    <w:lvl w:ilvl="8" w:tplc="3809001B" w:tentative="1">
+      <w:start w:val="1"/>
+      <w:numFmt w:val="lowerRoman"/>
+      <w:lvlText w:val="%9."/>
+      <w:lvlJc w:val="right"/>
+      <w:pPr>
+        <w:ind w:left="6480" w:hanging="180"/>
+      </w:pPr>
+    </w:lvl>
+  </w:abstractNum>
+  <w:num w:numId="1" w16cid:durableId="2041971613">
+    <w:abstractNumId w:val="0"/>
+  </w:num>
+</w:numbering>
 </file>
 
 <file path=word/styles.xml><?xml version="1.0" encoding="utf-8"?>
@@ -439,6 +569,17 @@
     <w:semiHidden/>
     <w:unhideWhenUsed/>
   </w:style>
+  <w:style w:type="paragraph" w:styleId="ListParagraph">
+    <w:name w:val="List Paragraph"/>
+    <w:basedOn w:val="Normal"/>
+    <w:uiPriority w:val="34"/>
+    <w:qFormat/>
+    <w:rsid w:val="00496DEA"/>
+    <w:pPr>
+      <w:ind w:left="720"/>
+      <w:contextualSpacing/>
+    </w:pPr>
+  </w:style>
 </w:styles>
 </file>
 

</xml_diff>

<commit_message>
Revisi rumusan masalah dan tujuan penelitian serta fix bug di notebook
</commit_message>
<xml_diff>
--- a/Skripsi.docx
+++ b/Skripsi.docx
@@ -37,8 +37,19 @@
           <w:color w:val="000000"/>
           <w:sz w:val="56"/>
           <w:szCs w:val="56"/>
-        </w:rPr>
-      </w:pPr>
+          <w:lang w:val="id-ID"/>
+        </w:rPr>
+      </w:pPr>
+      <w:r>
+        <w:rPr>
+          <w:b/>
+          <w:bCs/>
+          <w:color w:val="000000"/>
+          <w:sz w:val="44"/>
+          <w:szCs w:val="44"/>
+        </w:rPr>
+        <w:t xml:space="preserve">Text  Processing : Klasifikasi Ujar Kebencian Tweets Pengguna Twitter di Indonesia Menggunakan </w:t>
+      </w:r>
       <w:r>
         <w:rPr>
           <w:b/>
@@ -46,35 +57,41 @@
           <w:i/>
           <w:iCs/>
           <w:color w:val="000000"/>
-          <w:sz w:val="56"/>
-          <w:szCs w:val="56"/>
-        </w:rPr>
-        <w:t xml:space="preserve">Indonesian Hates  Speech Tweet </w:t>
+          <w:sz w:val="44"/>
+          <w:szCs w:val="44"/>
+        </w:rPr>
+        <w:t>Deep Learning</w:t>
       </w:r>
       <w:r>
         <w:rPr>
           <w:b/>
           <w:bCs/>
           <w:color w:val="000000"/>
-          <w:sz w:val="56"/>
-          <w:szCs w:val="56"/>
-        </w:rPr>
-        <w:t xml:space="preserve"> Using LSTM and Bidirectional LSTM</w:t>
-      </w:r>
-    </w:p>
-    <w:p>
-      <w:pPr>
-        <w:spacing w:line="360" w:lineRule="auto"/>
-        <w:jc w:val="center"/>
+          <w:sz w:val="44"/>
+          <w:szCs w:val="44"/>
+        </w:rPr>
+        <w:t xml:space="preserve"> (LSTM dan Bidirectional</w:t>
+      </w:r>
+      <w:r>
         <w:rPr>
           <w:b/>
           <w:bCs/>
           <w:color w:val="000000"/>
-          <w:sz w:val="56"/>
-          <w:szCs w:val="56"/>
-          <w:lang w:val="id-ID"/>
-        </w:rPr>
-      </w:pPr>
+          <w:sz w:val="44"/>
+          <w:szCs w:val="44"/>
+        </w:rPr>
+        <w:t xml:space="preserve"> </w:t>
+      </w:r>
+      <w:r>
+        <w:rPr>
+          <w:b/>
+          <w:bCs/>
+          <w:color w:val="000000"/>
+          <w:sz w:val="44"/>
+          <w:szCs w:val="44"/>
+        </w:rPr>
+        <w:t>LSTM)</w:t>
+      </w:r>
       <w:r>
         <w:rPr>
           <w:noProof/>
@@ -99,10 +116,10 @@
             <v:path o:extrusionok="f" gradientshapeok="t" o:connecttype="rect"/>
             <o:lock v:ext="edit" aspectratio="t"/>
           </v:shapetype>
-          <v:shape id="_x0000_i1025" type="#_x0000_t75" style="width:163.65pt;height:165.8pt" o:ole="">
+          <v:shape id="_x0000_i1029" type="#_x0000_t75" style="width:163.8pt;height:165.6pt" o:ole="">
             <v:imagedata r:id="rId7" o:title=""/>
           </v:shape>
-          <o:OLEObject Type="Embed" ProgID="PBrush" ShapeID="_x0000_i1025" DrawAspect="Content" ObjectID="_1723915032" r:id="rId8"/>
+          <o:OLEObject Type="Embed" ProgID="PBrush" ShapeID="_x0000_i1029" DrawAspect="Content" ObjectID="_1724776442" r:id="rId8"/>
         </w:object>
       </w:r>
     </w:p>
@@ -161,39 +178,8 @@
           <w:sz w:val="28"/>
           <w:szCs w:val="28"/>
         </w:rPr>
-        <w:t xml:space="preserve">Adrianus Charlie </w:t>
-      </w:r>
-      <w:proofErr w:type="spellStart"/>
-      <w:r>
-        <w:rPr>
-          <w:bCs/>
-          <w:color w:val="000000"/>
-          <w:sz w:val="28"/>
-          <w:szCs w:val="28"/>
-        </w:rPr>
-        <w:t>Hadirria</w:t>
-      </w:r>
-      <w:proofErr w:type="spellEnd"/>
-      <w:r>
-        <w:rPr>
-          <w:bCs/>
-          <w:color w:val="000000"/>
-          <w:sz w:val="28"/>
-          <w:szCs w:val="28"/>
-        </w:rPr>
-        <w:t xml:space="preserve"> </w:t>
-      </w:r>
-      <w:proofErr w:type="spellStart"/>
-      <w:r>
-        <w:rPr>
-          <w:bCs/>
-          <w:color w:val="000000"/>
-          <w:sz w:val="28"/>
-          <w:szCs w:val="28"/>
-        </w:rPr>
-        <w:t>Agelsadewa</w:t>
-      </w:r>
-      <w:proofErr w:type="spellEnd"/>
+        <w:t>Adrianus Charlie Hadirria Agelsadewa</w:t>
+      </w:r>
     </w:p>
     <w:p>
       <w:pPr>
@@ -247,9 +233,8 @@
           <w:sz w:val="28"/>
           <w:szCs w:val="28"/>
         </w:rPr>
-        <w:t xml:space="preserve">Program </w:t>
-      </w:r>
-      <w:proofErr w:type="spellStart"/>
+        <w:t xml:space="preserve">Program Studi </w:t>
+      </w:r>
       <w:r>
         <w:rPr>
           <w:b/>
@@ -257,11 +242,14 @@
           <w:color w:val="000000"/>
           <w:sz w:val="28"/>
           <w:szCs w:val="28"/>
-        </w:rPr>
-        <w:t>Studi</w:t>
-      </w:r>
-      <w:proofErr w:type="spellEnd"/>
-      <w:r>
+          <w:lang w:val="id-ID"/>
+        </w:rPr>
+        <w:t>Informatika</w:t>
+      </w:r>
+    </w:p>
+    <w:p>
+      <w:pPr>
+        <w:jc w:val="center"/>
         <w:rPr>
           <w:b/>
           <w:bCs/>
@@ -269,8 +257,7 @@
           <w:sz w:val="28"/>
           <w:szCs w:val="28"/>
         </w:rPr>
-        <w:t xml:space="preserve"> </w:t>
-      </w:r>
+      </w:pPr>
       <w:r>
         <w:rPr>
           <w:b/>
@@ -278,9 +265,8 @@
           <w:color w:val="000000"/>
           <w:sz w:val="28"/>
           <w:szCs w:val="28"/>
-          <w:lang w:val="id-ID"/>
-        </w:rPr>
-        <w:t>Informatika</w:t>
+        </w:rPr>
+        <w:t>Fakultas Sains dan Teknologi</w:t>
       </w:r>
     </w:p>
     <w:p>
@@ -292,9 +278,9 @@
           <w:color w:val="000000"/>
           <w:sz w:val="28"/>
           <w:szCs w:val="28"/>
-        </w:rPr>
-      </w:pPr>
-      <w:proofErr w:type="spellStart"/>
+          <w:lang w:val="id-ID"/>
+        </w:rPr>
+      </w:pPr>
       <w:r>
         <w:rPr>
           <w:b/>
@@ -302,79 +288,9 @@
           <w:color w:val="000000"/>
           <w:sz w:val="28"/>
           <w:szCs w:val="28"/>
-        </w:rPr>
-        <w:t>Fakultas</w:t>
-      </w:r>
-      <w:proofErr w:type="spellEnd"/>
-      <w:r>
-        <w:rPr>
-          <w:b/>
-          <w:bCs/>
-          <w:color w:val="000000"/>
-          <w:sz w:val="28"/>
-          <w:szCs w:val="28"/>
-        </w:rPr>
-        <w:t xml:space="preserve"> Sains dan </w:t>
-      </w:r>
-      <w:proofErr w:type="spellStart"/>
-      <w:r>
-        <w:rPr>
-          <w:b/>
-          <w:bCs/>
-          <w:color w:val="000000"/>
-          <w:sz w:val="28"/>
-          <w:szCs w:val="28"/>
-        </w:rPr>
-        <w:t>Teknologi</w:t>
-      </w:r>
-      <w:proofErr w:type="spellEnd"/>
-    </w:p>
-    <w:p>
-      <w:pPr>
-        <w:jc w:val="center"/>
-        <w:rPr>
-          <w:b/>
-          <w:bCs/>
-          <w:color w:val="000000"/>
-          <w:sz w:val="28"/>
-          <w:szCs w:val="28"/>
-          <w:lang w:val="id-ID"/>
-        </w:rPr>
-      </w:pPr>
-      <w:r>
-        <w:rPr>
-          <w:b/>
-          <w:bCs/>
-          <w:color w:val="000000"/>
-          <w:sz w:val="28"/>
-          <w:szCs w:val="28"/>
-          <w:lang w:val="id-ID"/>
-        </w:rPr>
-        <w:t xml:space="preserve">Universitas </w:t>
-      </w:r>
-      <w:proofErr w:type="spellStart"/>
-      <w:r>
-        <w:rPr>
-          <w:b/>
-          <w:bCs/>
-          <w:color w:val="000000"/>
-          <w:sz w:val="28"/>
-          <w:szCs w:val="28"/>
-          <w:lang w:val="id-ID"/>
-        </w:rPr>
-        <w:t>Sanata</w:t>
-      </w:r>
-      <w:proofErr w:type="spellEnd"/>
-      <w:r>
-        <w:rPr>
-          <w:b/>
-          <w:bCs/>
-          <w:color w:val="000000"/>
-          <w:sz w:val="28"/>
-          <w:szCs w:val="28"/>
-          <w:lang w:val="id-ID"/>
-        </w:rPr>
-        <w:t xml:space="preserve"> Dharma</w:t>
+          <w:lang w:val="id-ID"/>
+        </w:rPr>
+        <w:t>Universitas Sanata Dharma</w:t>
       </w:r>
     </w:p>
     <w:p>
@@ -551,355 +467,24 @@
                 <w:color w:val="000000"/>
                 <w:lang w:val="id-ID"/>
               </w:rPr>
-              <w:t xml:space="preserve">Isi bagian ini dengan abstrak dari proposal tugas akhir </w:t>
+              <w:t>Isi bagian ini dengan abstrak dari proposal tugas akhir anda.</w:t>
             </w:r>
-            <w:proofErr w:type="spellStart"/>
-            <w:r>
+          </w:p>
+          <w:p>
+            <w:pPr>
+              <w:spacing w:line="360" w:lineRule="auto"/>
+              <w:jc w:val="both"/>
               <w:rPr>
                 <w:bCs/>
                 <w:color w:val="000000"/>
-                <w:lang w:val="id-ID"/>
-              </w:rPr>
-              <w:t>anda</w:t>
-            </w:r>
-            <w:proofErr w:type="spellEnd"/>
+              </w:rPr>
+            </w:pPr>
             <w:r>
               <w:rPr>
                 <w:bCs/>
                 <w:color w:val="000000"/>
-                <w:lang w:val="id-ID"/>
-              </w:rPr>
-              <w:t>.</w:t>
-            </w:r>
-          </w:p>
-          <w:p>
-            <w:pPr>
-              <w:spacing w:line="360" w:lineRule="auto"/>
-              <w:jc w:val="both"/>
-              <w:rPr>
-                <w:bCs/>
-                <w:color w:val="000000"/>
-              </w:rPr>
-            </w:pPr>
-            <w:proofErr w:type="spellStart"/>
-            <w:r>
-              <w:rPr>
-                <w:bCs/>
-                <w:color w:val="000000"/>
-              </w:rPr>
-              <w:t>Abstrak</w:t>
-            </w:r>
-            <w:proofErr w:type="spellEnd"/>
-            <w:r>
-              <w:rPr>
-                <w:bCs/>
-                <w:color w:val="000000"/>
-              </w:rPr>
-              <w:t xml:space="preserve"> </w:t>
-            </w:r>
-            <w:proofErr w:type="spellStart"/>
-            <w:r>
-              <w:rPr>
-                <w:bCs/>
-                <w:color w:val="000000"/>
-              </w:rPr>
-              <w:t>akan</w:t>
-            </w:r>
-            <w:proofErr w:type="spellEnd"/>
-            <w:r>
-              <w:rPr>
-                <w:bCs/>
-                <w:color w:val="000000"/>
-              </w:rPr>
-              <w:t xml:space="preserve"> </w:t>
-            </w:r>
-            <w:proofErr w:type="spellStart"/>
-            <w:r>
-              <w:rPr>
-                <w:bCs/>
-                <w:color w:val="000000"/>
-              </w:rPr>
-              <w:t>berisi</w:t>
-            </w:r>
-            <w:proofErr w:type="spellEnd"/>
-            <w:r>
-              <w:rPr>
-                <w:bCs/>
-                <w:color w:val="000000"/>
-              </w:rPr>
-              <w:t xml:space="preserve"> </w:t>
-            </w:r>
-            <w:proofErr w:type="spellStart"/>
-            <w:r>
-              <w:rPr>
-                <w:bCs/>
-                <w:color w:val="000000"/>
-              </w:rPr>
-              <w:t>paparan</w:t>
-            </w:r>
-            <w:proofErr w:type="spellEnd"/>
-            <w:r>
-              <w:rPr>
-                <w:bCs/>
-                <w:color w:val="000000"/>
-              </w:rPr>
-              <w:t xml:space="preserve"> </w:t>
-            </w:r>
-            <w:proofErr w:type="spellStart"/>
-            <w:r>
-              <w:rPr>
-                <w:bCs/>
-                <w:color w:val="000000"/>
-              </w:rPr>
-              <w:t>singkat</w:t>
-            </w:r>
-            <w:proofErr w:type="spellEnd"/>
-            <w:r>
-              <w:rPr>
-                <w:bCs/>
-                <w:color w:val="000000"/>
-              </w:rPr>
-              <w:t xml:space="preserve"> </w:t>
-            </w:r>
-            <w:proofErr w:type="spellStart"/>
-            <w:r>
-              <w:rPr>
-                <w:bCs/>
-                <w:color w:val="000000"/>
-              </w:rPr>
-              <w:t>mengenai</w:t>
-            </w:r>
-            <w:proofErr w:type="spellEnd"/>
-            <w:r>
-              <w:rPr>
-                <w:bCs/>
-                <w:color w:val="000000"/>
-              </w:rPr>
-              <w:t xml:space="preserve"> </w:t>
-            </w:r>
-            <w:proofErr w:type="spellStart"/>
-            <w:r>
-              <w:rPr>
-                <w:bCs/>
-                <w:color w:val="000000"/>
-              </w:rPr>
-              <w:t>latar</w:t>
-            </w:r>
-            <w:proofErr w:type="spellEnd"/>
-            <w:r>
-              <w:rPr>
-                <w:bCs/>
-                <w:color w:val="000000"/>
-              </w:rPr>
-              <w:t xml:space="preserve"> </w:t>
-            </w:r>
-            <w:proofErr w:type="spellStart"/>
-            <w:r>
-              <w:rPr>
-                <w:bCs/>
-                <w:color w:val="000000"/>
-              </w:rPr>
-              <w:t>belakang</w:t>
-            </w:r>
-            <w:proofErr w:type="spellEnd"/>
-            <w:r>
-              <w:rPr>
-                <w:bCs/>
-                <w:color w:val="000000"/>
-              </w:rPr>
-              <w:t xml:space="preserve"> </w:t>
-            </w:r>
-            <w:proofErr w:type="spellStart"/>
-            <w:r>
-              <w:rPr>
-                <w:bCs/>
-                <w:color w:val="000000"/>
-              </w:rPr>
-              <w:t>persoalan</w:t>
-            </w:r>
-            <w:proofErr w:type="spellEnd"/>
-            <w:r>
-              <w:rPr>
-                <w:bCs/>
-                <w:color w:val="000000"/>
-              </w:rPr>
-              <w:t xml:space="preserve"> yang </w:t>
-            </w:r>
-            <w:proofErr w:type="spellStart"/>
-            <w:r>
-              <w:rPr>
-                <w:bCs/>
-                <w:color w:val="000000"/>
-              </w:rPr>
-              <w:t>diangkat</w:t>
-            </w:r>
-            <w:proofErr w:type="spellEnd"/>
-            <w:r>
-              <w:rPr>
-                <w:bCs/>
-                <w:color w:val="000000"/>
-              </w:rPr>
-              <w:t xml:space="preserve">, </w:t>
-            </w:r>
-            <w:proofErr w:type="spellStart"/>
-            <w:r>
-              <w:rPr>
-                <w:bCs/>
-                <w:color w:val="000000"/>
-              </w:rPr>
-              <w:t>rumusan</w:t>
-            </w:r>
-            <w:proofErr w:type="spellEnd"/>
-            <w:r>
-              <w:rPr>
-                <w:bCs/>
-                <w:color w:val="000000"/>
-              </w:rPr>
-              <w:t xml:space="preserve"> </w:t>
-            </w:r>
-            <w:proofErr w:type="spellStart"/>
-            <w:r>
-              <w:rPr>
-                <w:bCs/>
-                <w:color w:val="000000"/>
-              </w:rPr>
-              <w:t>masalah</w:t>
-            </w:r>
-            <w:proofErr w:type="spellEnd"/>
-            <w:r>
-              <w:rPr>
-                <w:bCs/>
-                <w:color w:val="000000"/>
-              </w:rPr>
-              <w:t xml:space="preserve">, </w:t>
-            </w:r>
-            <w:proofErr w:type="spellStart"/>
-            <w:r>
-              <w:rPr>
-                <w:bCs/>
-                <w:color w:val="000000"/>
-              </w:rPr>
-              <w:t>tujuan</w:t>
-            </w:r>
-            <w:proofErr w:type="spellEnd"/>
-            <w:r>
-              <w:rPr>
-                <w:bCs/>
-                <w:color w:val="000000"/>
-              </w:rPr>
-              <w:t xml:space="preserve"> </w:t>
-            </w:r>
-            <w:proofErr w:type="spellStart"/>
-            <w:r>
-              <w:rPr>
-                <w:bCs/>
-                <w:color w:val="000000"/>
-              </w:rPr>
-              <w:t>penelitian</w:t>
-            </w:r>
-            <w:proofErr w:type="spellEnd"/>
-            <w:r>
-              <w:rPr>
-                <w:bCs/>
-                <w:color w:val="000000"/>
-              </w:rPr>
-              <w:t xml:space="preserve">, </w:t>
-            </w:r>
-            <w:proofErr w:type="spellStart"/>
-            <w:r>
-              <w:rPr>
-                <w:bCs/>
-                <w:color w:val="000000"/>
-              </w:rPr>
-              <w:t>rencana</w:t>
-            </w:r>
-            <w:proofErr w:type="spellEnd"/>
-            <w:r>
-              <w:rPr>
-                <w:bCs/>
-                <w:color w:val="000000"/>
-              </w:rPr>
-              <w:t xml:space="preserve"> data yang </w:t>
-            </w:r>
-            <w:proofErr w:type="spellStart"/>
-            <w:r>
-              <w:rPr>
-                <w:bCs/>
-                <w:color w:val="000000"/>
-              </w:rPr>
-              <w:t>akan</w:t>
-            </w:r>
-            <w:proofErr w:type="spellEnd"/>
-            <w:r>
-              <w:rPr>
-                <w:bCs/>
-                <w:color w:val="000000"/>
-              </w:rPr>
-              <w:t xml:space="preserve"> </w:t>
-            </w:r>
-            <w:proofErr w:type="spellStart"/>
-            <w:r>
-              <w:rPr>
-                <w:bCs/>
-                <w:color w:val="000000"/>
-              </w:rPr>
-              <w:t>digunakan</w:t>
-            </w:r>
-            <w:proofErr w:type="spellEnd"/>
-            <w:r>
-              <w:rPr>
-                <w:bCs/>
-                <w:color w:val="000000"/>
-              </w:rPr>
-              <w:t xml:space="preserve">, dan </w:t>
-            </w:r>
-            <w:proofErr w:type="spellStart"/>
-            <w:r>
-              <w:rPr>
-                <w:bCs/>
-                <w:color w:val="000000"/>
-              </w:rPr>
-              <w:t>rencana</w:t>
-            </w:r>
-            <w:proofErr w:type="spellEnd"/>
-            <w:r>
-              <w:rPr>
-                <w:bCs/>
-                <w:color w:val="000000"/>
-              </w:rPr>
-              <w:t xml:space="preserve"> </w:t>
-            </w:r>
-            <w:proofErr w:type="spellStart"/>
-            <w:r>
-              <w:rPr>
-                <w:bCs/>
-                <w:color w:val="000000"/>
-              </w:rPr>
-              <w:t>langkah</w:t>
-            </w:r>
-            <w:proofErr w:type="spellEnd"/>
-            <w:r>
-              <w:rPr>
-                <w:bCs/>
-                <w:color w:val="000000"/>
-              </w:rPr>
-              <w:t xml:space="preserve"> </w:t>
-            </w:r>
-            <w:proofErr w:type="spellStart"/>
-            <w:r>
-              <w:rPr>
-                <w:bCs/>
-                <w:color w:val="000000"/>
-              </w:rPr>
-              <w:t>penelitian</w:t>
-            </w:r>
-            <w:proofErr w:type="spellEnd"/>
-            <w:r>
-              <w:rPr>
-                <w:bCs/>
-                <w:color w:val="000000"/>
-              </w:rPr>
-              <w:t>.</w:t>
+              </w:rPr>
+              <w:t>Abstrak akan berisi paparan singkat mengenai latar belakang persoalan yang diangkat, rumusan masalah, tujuan penelitian, rencana data yang akan digunakan, dan rencana langkah penelitian.</w:t>
             </w:r>
           </w:p>
           <w:p>
@@ -1106,248 +691,86 @@
           <w:bCs/>
           <w:color w:val="000000"/>
         </w:rPr>
-        <w:t xml:space="preserve">pada </w:t>
-      </w:r>
-      <w:proofErr w:type="spellStart"/>
+        <w:t xml:space="preserve">pada tanggal : </w:t>
+      </w:r>
       <w:r>
         <w:rPr>
           <w:b/>
           <w:bCs/>
           <w:color w:val="000000"/>
         </w:rPr>
-        <w:t>tanggal</w:t>
-      </w:r>
-      <w:proofErr w:type="spellEnd"/>
-      <w:r>
+        <w:t>&lt;isikan tanggal pengesahan&gt;</w:t>
+      </w:r>
+    </w:p>
+    <w:p>
+      <w:pPr>
+        <w:spacing w:line="360" w:lineRule="auto"/>
+        <w:jc w:val="center"/>
         <w:rPr>
           <w:b/>
           <w:bCs/>
           <w:color w:val="000000"/>
-        </w:rPr>
-        <w:t xml:space="preserve"> : </w:t>
-      </w:r>
+          <w:lang w:val="id-ID"/>
+        </w:rPr>
+      </w:pPr>
       <w:r>
         <w:rPr>
           <w:b/>
           <w:bCs/>
           <w:color w:val="000000"/>
-        </w:rPr>
-        <w:t>&lt;</w:t>
-      </w:r>
-      <w:proofErr w:type="spellStart"/>
-      <w:r>
+          <w:lang w:val="id-ID"/>
+        </w:rPr>
+        <w:t>oleh:</w:t>
+      </w:r>
+    </w:p>
+    <w:p>
+      <w:pPr>
+        <w:spacing w:line="360" w:lineRule="auto"/>
+        <w:jc w:val="center"/>
         <w:rPr>
           <w:b/>
           <w:bCs/>
           <w:color w:val="000000"/>
         </w:rPr>
-        <w:t>isikan</w:t>
-      </w:r>
-      <w:proofErr w:type="spellEnd"/>
+      </w:pPr>
       <w:r>
         <w:rPr>
           <w:b/>
           <w:bCs/>
           <w:color w:val="000000"/>
-        </w:rPr>
-        <w:t xml:space="preserve"> </w:t>
-      </w:r>
-      <w:proofErr w:type="spellStart"/>
-      <w:r>
+          <w:lang w:val="id-ID"/>
+        </w:rPr>
+        <w:t>Pembimbing Tugas Akhir</w:t>
+      </w:r>
+    </w:p>
+    <w:p>
+      <w:pPr>
+        <w:spacing w:line="360" w:lineRule="auto"/>
+        <w:jc w:val="center"/>
         <w:rPr>
           <w:b/>
           <w:bCs/>
           <w:color w:val="000000"/>
         </w:rPr>
-        <w:t>tanggal</w:t>
-      </w:r>
-      <w:proofErr w:type="spellEnd"/>
-      <w:r>
+      </w:pPr>
+    </w:p>
+    <w:p>
+      <w:pPr>
+        <w:spacing w:line="360" w:lineRule="auto"/>
+        <w:jc w:val="center"/>
         <w:rPr>
           <w:b/>
           <w:bCs/>
           <w:color w:val="000000"/>
         </w:rPr>
-        <w:t xml:space="preserve"> </w:t>
-      </w:r>
-      <w:proofErr w:type="spellStart"/>
+      </w:pPr>
       <w:r>
         <w:rPr>
           <w:b/>
           <w:bCs/>
           <w:color w:val="000000"/>
         </w:rPr>
-        <w:t>pengesahan</w:t>
-      </w:r>
-      <w:proofErr w:type="spellEnd"/>
-      <w:r>
-        <w:rPr>
-          <w:b/>
-          <w:bCs/>
-          <w:color w:val="000000"/>
-        </w:rPr>
-        <w:t>&gt;</w:t>
-      </w:r>
-    </w:p>
-    <w:p>
-      <w:pPr>
-        <w:spacing w:line="360" w:lineRule="auto"/>
-        <w:jc w:val="center"/>
-        <w:rPr>
-          <w:b/>
-          <w:bCs/>
-          <w:color w:val="000000"/>
-          <w:lang w:val="id-ID"/>
-        </w:rPr>
-      </w:pPr>
-      <w:r>
-        <w:rPr>
-          <w:b/>
-          <w:bCs/>
-          <w:color w:val="000000"/>
-          <w:lang w:val="id-ID"/>
-        </w:rPr>
-        <w:t>oleh:</w:t>
-      </w:r>
-    </w:p>
-    <w:p>
-      <w:pPr>
-        <w:spacing w:line="360" w:lineRule="auto"/>
-        <w:jc w:val="center"/>
-        <w:rPr>
-          <w:b/>
-          <w:bCs/>
-          <w:color w:val="000000"/>
-        </w:rPr>
-      </w:pPr>
-      <w:r>
-        <w:rPr>
-          <w:b/>
-          <w:bCs/>
-          <w:color w:val="000000"/>
-          <w:lang w:val="id-ID"/>
-        </w:rPr>
-        <w:t>Pembimbing Tugas Akhir</w:t>
-      </w:r>
-    </w:p>
-    <w:p>
-      <w:pPr>
-        <w:spacing w:line="360" w:lineRule="auto"/>
-        <w:jc w:val="center"/>
-        <w:rPr>
-          <w:b/>
-          <w:bCs/>
-          <w:color w:val="000000"/>
-        </w:rPr>
-      </w:pPr>
-    </w:p>
-    <w:p>
-      <w:pPr>
-        <w:spacing w:line="360" w:lineRule="auto"/>
-        <w:jc w:val="center"/>
-        <w:rPr>
-          <w:b/>
-          <w:bCs/>
-          <w:color w:val="000000"/>
-        </w:rPr>
-      </w:pPr>
-      <w:r>
-        <w:rPr>
-          <w:b/>
-          <w:bCs/>
-          <w:color w:val="000000"/>
-        </w:rPr>
-        <w:t>&lt;</w:t>
-      </w:r>
-      <w:proofErr w:type="spellStart"/>
-      <w:r>
-        <w:rPr>
-          <w:b/>
-          <w:bCs/>
-          <w:color w:val="000000"/>
-        </w:rPr>
-        <w:t>tanda</w:t>
-      </w:r>
-      <w:proofErr w:type="spellEnd"/>
-      <w:r>
-        <w:rPr>
-          <w:b/>
-          <w:bCs/>
-          <w:color w:val="000000"/>
-        </w:rPr>
-        <w:t xml:space="preserve"> </w:t>
-      </w:r>
-      <w:proofErr w:type="spellStart"/>
-      <w:r>
-        <w:rPr>
-          <w:b/>
-          <w:bCs/>
-          <w:color w:val="000000"/>
-        </w:rPr>
-        <w:t>tangan</w:t>
-      </w:r>
-      <w:proofErr w:type="spellEnd"/>
-      <w:r>
-        <w:rPr>
-          <w:b/>
-          <w:bCs/>
-          <w:color w:val="000000"/>
-        </w:rPr>
-        <w:t xml:space="preserve"> </w:t>
-      </w:r>
-      <w:proofErr w:type="spellStart"/>
-      <w:r>
-        <w:rPr>
-          <w:b/>
-          <w:bCs/>
-          <w:color w:val="000000"/>
-        </w:rPr>
-        <w:t>calon</w:t>
-      </w:r>
-      <w:proofErr w:type="spellEnd"/>
-      <w:r>
-        <w:rPr>
-          <w:b/>
-          <w:bCs/>
-          <w:color w:val="000000"/>
-        </w:rPr>
-        <w:t xml:space="preserve"> </w:t>
-      </w:r>
-      <w:proofErr w:type="spellStart"/>
-      <w:r>
-        <w:rPr>
-          <w:b/>
-          <w:bCs/>
-          <w:color w:val="000000"/>
-        </w:rPr>
-        <w:t>dosen</w:t>
-      </w:r>
-      <w:proofErr w:type="spellEnd"/>
-      <w:r>
-        <w:rPr>
-          <w:b/>
-          <w:bCs/>
-          <w:color w:val="000000"/>
-        </w:rPr>
-        <w:t xml:space="preserve"> </w:t>
-      </w:r>
-      <w:proofErr w:type="spellStart"/>
-      <w:r>
-        <w:rPr>
-          <w:b/>
-          <w:bCs/>
-          <w:color w:val="000000"/>
-        </w:rPr>
-        <w:t>pembimbing</w:t>
-      </w:r>
-      <w:proofErr w:type="spellEnd"/>
-      <w:r>
-        <w:rPr>
-          <w:b/>
-          <w:bCs/>
-          <w:color w:val="000000"/>
-        </w:rPr>
-        <w:t>&gt;</w:t>
+        <w:t>&lt;tanda tangan calon dosen pembimbing&gt;</w:t>
       </w:r>
     </w:p>
     <w:p>
@@ -1431,12 +854,8 @@
       </w:r>
       <w:r>
         <w:tab/>
-      </w:r>
-      <w:proofErr w:type="spellStart"/>
-      <w:r>
         <w:t>i</w:t>
       </w:r>
-      <w:proofErr w:type="spellEnd"/>
     </w:p>
     <w:p>
       <w:pPr>
@@ -1483,23 +902,7 @@
         </w:tabs>
       </w:pPr>
       <w:r>
-        <w:t>DAFTAR TABEL (</w:t>
-      </w:r>
-      <w:proofErr w:type="spellStart"/>
-      <w:r>
-        <w:t>jika</w:t>
-      </w:r>
-      <w:proofErr w:type="spellEnd"/>
-      <w:r>
-        <w:t xml:space="preserve"> </w:t>
-      </w:r>
-      <w:proofErr w:type="spellStart"/>
-      <w:r>
-        <w:t>ada</w:t>
-      </w:r>
-      <w:proofErr w:type="spellEnd"/>
-      <w:r>
-        <w:t xml:space="preserve">) </w:t>
+        <w:t xml:space="preserve">DAFTAR TABEL (jika ada) </w:t>
       </w:r>
       <w:r>
         <w:tab/>
@@ -1518,23 +921,7 @@
         </w:tabs>
       </w:pPr>
       <w:r>
-        <w:t>DAFTAR GAMBAR (</w:t>
-      </w:r>
-      <w:proofErr w:type="spellStart"/>
-      <w:r>
-        <w:t>jika</w:t>
-      </w:r>
-      <w:proofErr w:type="spellEnd"/>
-      <w:r>
-        <w:t xml:space="preserve"> </w:t>
-      </w:r>
-      <w:proofErr w:type="spellStart"/>
-      <w:r>
-        <w:t>ada</w:t>
-      </w:r>
-      <w:proofErr w:type="spellEnd"/>
-      <w:r>
-        <w:t xml:space="preserve">) </w:t>
+        <w:t xml:space="preserve">DAFTAR GAMBAR (jika ada) </w:t>
       </w:r>
       <w:r>
         <w:tab/>
@@ -1553,23 +940,7 @@
         </w:tabs>
       </w:pPr>
       <w:r>
-        <w:t>DAFTAR LAMPIRAN (</w:t>
-      </w:r>
-      <w:proofErr w:type="spellStart"/>
-      <w:r>
-        <w:t>jika</w:t>
-      </w:r>
-      <w:proofErr w:type="spellEnd"/>
-      <w:r>
-        <w:t xml:space="preserve"> </w:t>
-      </w:r>
-      <w:proofErr w:type="spellStart"/>
-      <w:r>
-        <w:t>ada</w:t>
-      </w:r>
-      <w:proofErr w:type="spellEnd"/>
-      <w:r>
-        <w:t xml:space="preserve">) </w:t>
+        <w:t xml:space="preserve">DAFTAR LAMPIRAN (jika ada) </w:t>
       </w:r>
       <w:r>
         <w:tab/>
@@ -3343,104 +2714,11 @@
       <w:pPr>
         <w:ind w:left="576"/>
       </w:pPr>
-      <w:proofErr w:type="spellStart"/>
-      <w:r>
-        <w:t>Saat</w:t>
-      </w:r>
-      <w:proofErr w:type="spellEnd"/>
-      <w:r>
-        <w:t xml:space="preserve"> ini, </w:t>
-      </w:r>
-      <w:proofErr w:type="spellStart"/>
-      <w:r>
-        <w:t>hampir</w:t>
-      </w:r>
-      <w:proofErr w:type="spellEnd"/>
-      <w:r>
-        <w:t xml:space="preserve"> </w:t>
-      </w:r>
-      <w:proofErr w:type="spellStart"/>
-      <w:r>
-        <w:t>semua</w:t>
-      </w:r>
-      <w:proofErr w:type="spellEnd"/>
-      <w:r>
-        <w:t xml:space="preserve"> orang di Indonesia </w:t>
-      </w:r>
-      <w:proofErr w:type="spellStart"/>
-      <w:r>
-        <w:t>memiliki</w:t>
-      </w:r>
-      <w:proofErr w:type="spellEnd"/>
-      <w:r>
-        <w:t xml:space="preserve"> </w:t>
-      </w:r>
-      <w:proofErr w:type="spellStart"/>
-      <w:r>
-        <w:t>akun</w:t>
-      </w:r>
-      <w:proofErr w:type="spellEnd"/>
-      <w:r>
-        <w:t xml:space="preserve"> </w:t>
-      </w:r>
-      <w:proofErr w:type="spellStart"/>
-      <w:r>
-        <w:t>sosial</w:t>
-      </w:r>
-      <w:proofErr w:type="spellEnd"/>
-      <w:r>
-        <w:t xml:space="preserve"> media</w:t>
-      </w:r>
-      <w:r>
-        <w:t xml:space="preserve">, </w:t>
-      </w:r>
-      <w:proofErr w:type="spellStart"/>
-      <w:r>
-        <w:t>khususnya</w:t>
-      </w:r>
-      <w:proofErr w:type="spellEnd"/>
-      <w:r>
-        <w:t xml:space="preserve"> Twitter. </w:t>
-      </w:r>
-      <w:proofErr w:type="spellStart"/>
-      <w:r>
-        <w:t>Dilansir</w:t>
-      </w:r>
-      <w:proofErr w:type="spellEnd"/>
-      <w:r>
-        <w:t xml:space="preserve"> </w:t>
-      </w:r>
-      <w:proofErr w:type="spellStart"/>
-      <w:r>
-        <w:t>dari</w:t>
-      </w:r>
-      <w:proofErr w:type="spellEnd"/>
-      <w:r>
-        <w:t xml:space="preserve"> merdeka.com, twitter </w:t>
-      </w:r>
-      <w:proofErr w:type="spellStart"/>
-      <w:r>
-        <w:t>merupakan</w:t>
-      </w:r>
-      <w:proofErr w:type="spellEnd"/>
-      <w:r>
-        <w:t xml:space="preserve"> </w:t>
-      </w:r>
-      <w:proofErr w:type="spellStart"/>
-      <w:r>
-        <w:t>jaringan</w:t>
-      </w:r>
-      <w:proofErr w:type="spellEnd"/>
-      <w:r>
-        <w:t xml:space="preserve"> </w:t>
-      </w:r>
-      <w:proofErr w:type="spellStart"/>
-      <w:r>
-        <w:t>informasi</w:t>
-      </w:r>
-      <w:proofErr w:type="spellEnd"/>
-      <w:r>
-        <w:t xml:space="preserve"> </w:t>
+      <w:r>
+        <w:t>Saat ini, hampir semua orang di Indonesia memiliki akun sosial media</w:t>
+      </w:r>
+      <w:r>
+        <w:t xml:space="preserve">, khususnya Twitter. Dilansir dari merdeka.com, twitter merupakan jaringan informasi </w:t>
       </w:r>
       <w:r>
         <w:rPr>
@@ -3450,215 +2728,10 @@
         <w:t>real-time</w:t>
       </w:r>
       <w:r>
-        <w:t xml:space="preserve"> yang </w:t>
-      </w:r>
-      <w:proofErr w:type="spellStart"/>
-      <w:r>
-        <w:t>menghubungkan</w:t>
-      </w:r>
-      <w:proofErr w:type="spellEnd"/>
-      <w:r>
-        <w:t xml:space="preserve"> </w:t>
-      </w:r>
-      <w:proofErr w:type="spellStart"/>
-      <w:r>
-        <w:t>penggunanya</w:t>
-      </w:r>
-      <w:proofErr w:type="spellEnd"/>
-      <w:r>
-        <w:t xml:space="preserve"> dengan </w:t>
-      </w:r>
-      <w:proofErr w:type="spellStart"/>
-      <w:r>
-        <w:t>cerita</w:t>
-      </w:r>
-      <w:proofErr w:type="spellEnd"/>
-      <w:r>
-        <w:t xml:space="preserve">, ide, </w:t>
-      </w:r>
-      <w:proofErr w:type="spellStart"/>
-      <w:r>
-        <w:t>pendapat</w:t>
-      </w:r>
-      <w:proofErr w:type="spellEnd"/>
-      <w:r>
-        <w:t xml:space="preserve">, dan </w:t>
-      </w:r>
-      <w:proofErr w:type="spellStart"/>
-      <w:r>
-        <w:t>berita</w:t>
-      </w:r>
-      <w:proofErr w:type="spellEnd"/>
-      <w:r>
-        <w:t xml:space="preserve"> </w:t>
-      </w:r>
-      <w:proofErr w:type="spellStart"/>
-      <w:r>
-        <w:t>terbaru</w:t>
-      </w:r>
-      <w:proofErr w:type="spellEnd"/>
-      <w:r>
-        <w:t xml:space="preserve"> </w:t>
-      </w:r>
-      <w:proofErr w:type="spellStart"/>
-      <w:r>
-        <w:t>tentang</w:t>
-      </w:r>
-      <w:proofErr w:type="spellEnd"/>
-      <w:r>
-        <w:t xml:space="preserve"> </w:t>
-      </w:r>
-      <w:proofErr w:type="spellStart"/>
-      <w:r>
-        <w:t>apa</w:t>
-      </w:r>
-      <w:proofErr w:type="spellEnd"/>
-      <w:r>
-        <w:t xml:space="preserve"> </w:t>
-      </w:r>
-      <w:proofErr w:type="spellStart"/>
-      <w:r>
-        <w:t>saja</w:t>
-      </w:r>
-      <w:proofErr w:type="spellEnd"/>
-      <w:r>
-        <w:t xml:space="preserve"> yang </w:t>
-      </w:r>
-      <w:proofErr w:type="spellStart"/>
-      <w:r>
-        <w:t>dianggap</w:t>
-      </w:r>
-      <w:proofErr w:type="spellEnd"/>
-      <w:r>
-        <w:t xml:space="preserve"> </w:t>
-      </w:r>
-      <w:proofErr w:type="spellStart"/>
-      <w:r>
-        <w:t>menarik</w:t>
-      </w:r>
-      <w:proofErr w:type="spellEnd"/>
-      <w:r>
-        <w:t xml:space="preserve"> oleh </w:t>
-      </w:r>
-      <w:proofErr w:type="spellStart"/>
-      <w:r>
-        <w:t>banyak</w:t>
-      </w:r>
-      <w:proofErr w:type="spellEnd"/>
-      <w:r>
-        <w:t xml:space="preserve"> orang. Twitter </w:t>
-      </w:r>
-      <w:proofErr w:type="spellStart"/>
-      <w:r>
-        <w:t>adalah</w:t>
-      </w:r>
-      <w:proofErr w:type="spellEnd"/>
-      <w:r>
-        <w:t xml:space="preserve"> salah </w:t>
-      </w:r>
-      <w:proofErr w:type="spellStart"/>
-      <w:r>
-        <w:t>satu</w:t>
-      </w:r>
-      <w:proofErr w:type="spellEnd"/>
-      <w:r>
-        <w:t xml:space="preserve"> </w:t>
-      </w:r>
-      <w:proofErr w:type="spellStart"/>
-      <w:r>
-        <w:t>jaringan</w:t>
-      </w:r>
-      <w:proofErr w:type="spellEnd"/>
-      <w:r>
-        <w:t xml:space="preserve"> </w:t>
-      </w:r>
-      <w:proofErr w:type="spellStart"/>
-      <w:r>
-        <w:t>sosial</w:t>
-      </w:r>
-      <w:proofErr w:type="spellEnd"/>
-      <w:r>
-        <w:t xml:space="preserve"> dan </w:t>
-      </w:r>
-      <w:proofErr w:type="spellStart"/>
-      <w:r>
-        <w:t>layanan</w:t>
-      </w:r>
-      <w:proofErr w:type="spellEnd"/>
-      <w:r>
-        <w:t xml:space="preserve"> </w:t>
-      </w:r>
-      <w:proofErr w:type="spellStart"/>
-      <w:r>
-        <w:t>mikroblogging</w:t>
-      </w:r>
-      <w:proofErr w:type="spellEnd"/>
-      <w:r>
-        <w:t xml:space="preserve"> yang </w:t>
-      </w:r>
-      <w:proofErr w:type="spellStart"/>
-      <w:r>
-        <w:t>memungkinkan</w:t>
-      </w:r>
-      <w:proofErr w:type="spellEnd"/>
-      <w:r>
-        <w:t xml:space="preserve"> </w:t>
-      </w:r>
-      <w:proofErr w:type="spellStart"/>
-      <w:r>
-        <w:t>penggunanya</w:t>
-      </w:r>
-      <w:proofErr w:type="spellEnd"/>
-      <w:r>
-        <w:t xml:space="preserve"> untuk </w:t>
-      </w:r>
-      <w:proofErr w:type="spellStart"/>
-      <w:r>
-        <w:t>mengirim</w:t>
-      </w:r>
-      <w:proofErr w:type="spellEnd"/>
-      <w:r>
-        <w:t xml:space="preserve"> dan </w:t>
-      </w:r>
-      <w:proofErr w:type="spellStart"/>
-      <w:r>
-        <w:t>membaca</w:t>
-      </w:r>
-      <w:proofErr w:type="spellEnd"/>
-      <w:r>
-        <w:t xml:space="preserve"> </w:t>
-      </w:r>
-      <w:proofErr w:type="spellStart"/>
-      <w:r>
-        <w:t>pesan</w:t>
-      </w:r>
-      <w:proofErr w:type="spellEnd"/>
-      <w:r>
-        <w:t xml:space="preserve"> </w:t>
-      </w:r>
-      <w:proofErr w:type="spellStart"/>
-      <w:r>
-        <w:t>hingga</w:t>
-      </w:r>
-      <w:proofErr w:type="spellEnd"/>
-      <w:r>
-        <w:t xml:space="preserve"> 140 </w:t>
-      </w:r>
-      <w:proofErr w:type="spellStart"/>
-      <w:r>
-        <w:t>karakter</w:t>
-      </w:r>
-      <w:proofErr w:type="spellEnd"/>
-      <w:r>
-        <w:t xml:space="preserve"> yang </w:t>
-      </w:r>
-      <w:proofErr w:type="spellStart"/>
-      <w:r>
-        <w:t>disebut</w:t>
-      </w:r>
-      <w:proofErr w:type="spellEnd"/>
-      <w:r>
-        <w:t xml:space="preserve"> </w:t>
+        <w:t xml:space="preserve"> yang menghubungkan penggunanya dengan cerita, ide, pendapat, dan berita terbaru tentang apa saja yang dianggap menarik oleh banyak orang. Twitter adalah salah satu jaringan sosial dan layanan mikroblogging yang memungkinkan </w:t>
+      </w:r>
+      <w:r>
+        <w:t xml:space="preserve">penggunanya untuk mengirim dan membaca pesan hingga 140 karakter yang disebut </w:t>
       </w:r>
       <w:r>
         <w:rPr>
@@ -3671,247 +2744,10 @@
         <w:t>.</w:t>
       </w:r>
       <w:r>
-        <w:t xml:space="preserve"> </w:t>
-      </w:r>
-      <w:proofErr w:type="spellStart"/>
-      <w:r>
-        <w:t>Menurut</w:t>
-      </w:r>
-      <w:proofErr w:type="spellEnd"/>
-      <w:r>
-        <w:t xml:space="preserve"> </w:t>
-      </w:r>
-      <w:proofErr w:type="spellStart"/>
-      <w:r>
-        <w:t>DataIndonesia.idm</w:t>
-      </w:r>
-      <w:proofErr w:type="spellEnd"/>
-      <w:r>
-        <w:t xml:space="preserve"> </w:t>
-      </w:r>
-      <w:proofErr w:type="spellStart"/>
-      <w:r>
-        <w:t>pengguna</w:t>
-      </w:r>
-      <w:proofErr w:type="spellEnd"/>
-      <w:r>
-        <w:t xml:space="preserve"> Twitter di Indonesia sudah </w:t>
-      </w:r>
-      <w:proofErr w:type="spellStart"/>
-      <w:r>
-        <w:t>mencapai</w:t>
-      </w:r>
-      <w:proofErr w:type="spellEnd"/>
-      <w:r>
-        <w:t xml:space="preserve"> 18,45 </w:t>
-      </w:r>
-      <w:proofErr w:type="spellStart"/>
-      <w:r>
-        <w:t>juta</w:t>
-      </w:r>
-      <w:proofErr w:type="spellEnd"/>
-      <w:r>
-        <w:t xml:space="preserve">. </w:t>
-      </w:r>
-      <w:proofErr w:type="spellStart"/>
-      <w:r>
-        <w:t>Tak</w:t>
-      </w:r>
-      <w:proofErr w:type="spellEnd"/>
-      <w:r>
-        <w:t xml:space="preserve"> </w:t>
-      </w:r>
-      <w:proofErr w:type="spellStart"/>
-      <w:r>
-        <w:t>hanya</w:t>
-      </w:r>
-      <w:proofErr w:type="spellEnd"/>
-      <w:r>
-        <w:t xml:space="preserve"> </w:t>
-      </w:r>
-      <w:proofErr w:type="spellStart"/>
-      <w:r>
-        <w:t>itu</w:t>
-      </w:r>
-      <w:proofErr w:type="spellEnd"/>
-      <w:r>
-        <w:t xml:space="preserve">, </w:t>
-      </w:r>
-      <w:proofErr w:type="spellStart"/>
-      <w:r>
-        <w:t>banyak</w:t>
-      </w:r>
-      <w:proofErr w:type="spellEnd"/>
-      <w:r>
-        <w:t xml:space="preserve"> </w:t>
-      </w:r>
-      <w:proofErr w:type="spellStart"/>
-      <w:r>
-        <w:t>dijumpai</w:t>
-      </w:r>
-      <w:proofErr w:type="spellEnd"/>
-      <w:r>
-        <w:t xml:space="preserve"> </w:t>
-      </w:r>
-      <w:proofErr w:type="spellStart"/>
-      <w:r>
-        <w:t>pengguna</w:t>
-      </w:r>
-      <w:proofErr w:type="spellEnd"/>
-      <w:r>
-        <w:t xml:space="preserve"> Twitter yang </w:t>
-      </w:r>
-      <w:proofErr w:type="spellStart"/>
-      <w:r>
-        <w:t>mengatakan</w:t>
-      </w:r>
-      <w:proofErr w:type="spellEnd"/>
-      <w:r>
-        <w:t xml:space="preserve"> bahwa Twitter </w:t>
-      </w:r>
-      <w:proofErr w:type="spellStart"/>
-      <w:r>
-        <w:t>sebagai</w:t>
-      </w:r>
-      <w:proofErr w:type="spellEnd"/>
-      <w:r>
-        <w:t xml:space="preserve"> media </w:t>
-      </w:r>
-      <w:proofErr w:type="spellStart"/>
-      <w:r>
-        <w:t>sosial</w:t>
-      </w:r>
-      <w:proofErr w:type="spellEnd"/>
-      <w:r>
-        <w:t xml:space="preserve"> yang </w:t>
-      </w:r>
-      <w:proofErr w:type="spellStart"/>
-      <w:r>
-        <w:t>bebas</w:t>
-      </w:r>
-      <w:proofErr w:type="spellEnd"/>
-      <w:r>
-        <w:t xml:space="preserve"> dan </w:t>
-      </w:r>
-      <w:proofErr w:type="spellStart"/>
-      <w:r>
-        <w:t>tepat</w:t>
-      </w:r>
-      <w:proofErr w:type="spellEnd"/>
-      <w:r>
-        <w:t xml:space="preserve"> untuk </w:t>
-      </w:r>
-      <w:proofErr w:type="spellStart"/>
-      <w:r>
-        <w:t>menyampaikan</w:t>
-      </w:r>
-      <w:proofErr w:type="spellEnd"/>
-      <w:r>
-        <w:t xml:space="preserve"> </w:t>
-      </w:r>
-      <w:proofErr w:type="spellStart"/>
-      <w:r>
-        <w:t>pemikiran</w:t>
-      </w:r>
-      <w:proofErr w:type="spellEnd"/>
-      <w:r>
-        <w:t xml:space="preserve"> dan </w:t>
-      </w:r>
-      <w:proofErr w:type="spellStart"/>
-      <w:r>
-        <w:t>pendapat</w:t>
-      </w:r>
-      <w:proofErr w:type="spellEnd"/>
-      <w:r>
-        <w:t xml:space="preserve"> </w:t>
-      </w:r>
-      <w:proofErr w:type="spellStart"/>
-      <w:r>
-        <w:t>mereka</w:t>
-      </w:r>
-      <w:proofErr w:type="spellEnd"/>
-      <w:r>
-        <w:t xml:space="preserve"> </w:t>
-      </w:r>
-      <w:proofErr w:type="spellStart"/>
-      <w:r>
-        <w:t>akan</w:t>
-      </w:r>
-      <w:proofErr w:type="spellEnd"/>
-      <w:r>
-        <w:t xml:space="preserve"> </w:t>
-      </w:r>
-      <w:proofErr w:type="spellStart"/>
-      <w:r>
-        <w:t>suatu</w:t>
-      </w:r>
-      <w:proofErr w:type="spellEnd"/>
-      <w:r>
-        <w:t xml:space="preserve"> </w:t>
-      </w:r>
-      <w:proofErr w:type="spellStart"/>
-      <w:r>
-        <w:t>hal</w:t>
-      </w:r>
-      <w:proofErr w:type="spellEnd"/>
-      <w:r>
-        <w:t xml:space="preserve">. Akan </w:t>
-      </w:r>
-      <w:proofErr w:type="spellStart"/>
-      <w:r>
-        <w:t>tetapi</w:t>
-      </w:r>
-      <w:proofErr w:type="spellEnd"/>
-      <w:r>
-        <w:t xml:space="preserve">, </w:t>
-      </w:r>
-      <w:proofErr w:type="spellStart"/>
-      <w:r>
-        <w:t>akhir-akhir</w:t>
-      </w:r>
-      <w:proofErr w:type="spellEnd"/>
-      <w:r>
-        <w:t xml:space="preserve"> ini, </w:t>
-      </w:r>
-      <w:proofErr w:type="spellStart"/>
-      <w:r>
-        <w:t>seiring</w:t>
-      </w:r>
-      <w:proofErr w:type="spellEnd"/>
-      <w:r>
-        <w:t xml:space="preserve"> </w:t>
-      </w:r>
-      <w:proofErr w:type="spellStart"/>
-      <w:r>
-        <w:t>perkembangan</w:t>
-      </w:r>
-      <w:proofErr w:type="spellEnd"/>
-      <w:r>
-        <w:t xml:space="preserve"> industry 4.0 dan </w:t>
-      </w:r>
-      <w:proofErr w:type="spellStart"/>
-      <w:r>
-        <w:t>teknologi</w:t>
-      </w:r>
-      <w:proofErr w:type="spellEnd"/>
-      <w:r>
-        <w:t xml:space="preserve"> di Indonesia, </w:t>
-      </w:r>
-      <w:proofErr w:type="spellStart"/>
-      <w:r>
-        <w:t>banyak</w:t>
-      </w:r>
-      <w:proofErr w:type="spellEnd"/>
-      <w:r>
-        <w:t xml:space="preserve"> </w:t>
-      </w:r>
-      <w:proofErr w:type="spellStart"/>
-      <w:r>
-        <w:t>ditemukan</w:t>
-      </w:r>
-      <w:proofErr w:type="spellEnd"/>
-      <w:r>
-        <w:t xml:space="preserve"> di Twitter </w:t>
+        <w:t xml:space="preserve"> Menurut DataIndonesia.idm pengguna Twitter di Indonesia sudah mencapai 18,45 juta. </w:t>
+      </w:r>
+      <w:r>
+        <w:t xml:space="preserve">Tak hanya itu, banyak dijumpai pengguna Twitter yang mengatakan bahwa Twitter sebagai media sosial yang bebas dan tepat untuk menyampaikan pemikiran dan pendapat mereka akan suatu hal. Akan tetapi, akhir-akhir ini, seiring perkembangan industry 4.0 dan teknologi di Indonesia, banyak ditemukan di Twitter </w:t>
       </w:r>
       <w:r>
         <w:rPr>
@@ -3921,1192 +2757,160 @@
         <w:t>tweet</w:t>
       </w:r>
       <w:r>
-        <w:t xml:space="preserve"> yang </w:t>
-      </w:r>
-      <w:proofErr w:type="spellStart"/>
-      <w:r>
-        <w:t>mengandung</w:t>
-      </w:r>
-      <w:proofErr w:type="spellEnd"/>
+        <w:t xml:space="preserve"> yang mengandung unsur  di kalangan pengguna Twitter di Indonesia.</w:t>
+      </w:r>
       <w:r>
         <w:t xml:space="preserve"> </w:t>
       </w:r>
-      <w:proofErr w:type="spellStart"/>
-      <w:r>
-        <w:t>unsur</w:t>
-      </w:r>
-      <w:proofErr w:type="spellEnd"/>
-      <w:r>
-        <w:t xml:space="preserve"> </w:t>
+      <w:r>
+        <w:t>Istilah ujaran kebencian dipahami sebagai segala jenis komunikasi dalam bentuk ucapan, tulisan, maupun perilaku yang menyerang atau menggunakan bahasa merendahkan atau diskriminatif</w:t>
+      </w:r>
+      <w:r>
+        <w:t>(Parapuan.co)</w:t>
+      </w:r>
+      <w:r>
+        <w:t>.</w:t>
+      </w:r>
+      <w:r>
+        <w:t xml:space="preserve"> Dilansir dari IDN Times, hates speech bisa menyebabkan seseorang menjadi tidak nyaman, bahkan sampai bisa menimbulkan perpecahan politik. Selain itu, </w:t>
+      </w:r>
+      <w:r>
+        <w:t>ujar kebencian</w:t>
+      </w:r>
+      <w:r>
+        <w:t xml:space="preserve"> juga dapat membuat sebuah lingkungan di masyarakat terbagi menjadi beberapa kelompok. </w:t>
+      </w:r>
+      <w:r>
+        <w:t xml:space="preserve">Dari hal tersebut, maka dapat dikatakan bahwa </w:t>
+      </w:r>
+      <w:r>
+        <w:t>ujar kebencian</w:t>
       </w:r>
       <w:r>
         <w:rPr>
           <w:i/>
           <w:iCs/>
         </w:rPr>
-        <w:t>hate speech</w:t>
-      </w:r>
-      <w:r>
-        <w:t xml:space="preserve"> (</w:t>
-      </w:r>
-      <w:proofErr w:type="spellStart"/>
-      <w:r>
-        <w:t>ujar</w:t>
-      </w:r>
-      <w:proofErr w:type="spellEnd"/>
-      <w:r>
         <w:t xml:space="preserve"> </w:t>
       </w:r>
-      <w:proofErr w:type="spellStart"/>
-      <w:r>
-        <w:t>kebencian</w:t>
-      </w:r>
-      <w:proofErr w:type="spellEnd"/>
-      <w:r>
-        <w:t xml:space="preserve">) di </w:t>
-      </w:r>
-      <w:proofErr w:type="spellStart"/>
-      <w:r>
-        <w:t>kalangan</w:t>
-      </w:r>
-      <w:proofErr w:type="spellEnd"/>
-      <w:r>
-        <w:t xml:space="preserve"> </w:t>
-      </w:r>
-      <w:proofErr w:type="spellStart"/>
-      <w:r>
-        <w:t>pengguna</w:t>
-      </w:r>
-      <w:proofErr w:type="spellEnd"/>
-      <w:r>
-        <w:t xml:space="preserve"> Twitter di Indonesia.</w:t>
-      </w:r>
-      <w:r>
-        <w:t xml:space="preserve"> </w:t>
-      </w:r>
-      <w:proofErr w:type="spellStart"/>
-      <w:r>
-        <w:t>Istilah</w:t>
-      </w:r>
-      <w:proofErr w:type="spellEnd"/>
-      <w:r>
-        <w:t xml:space="preserve"> </w:t>
-      </w:r>
-      <w:proofErr w:type="spellStart"/>
-      <w:r>
-        <w:t>ujaran</w:t>
-      </w:r>
-      <w:proofErr w:type="spellEnd"/>
-      <w:r>
-        <w:t xml:space="preserve"> </w:t>
-      </w:r>
-      <w:proofErr w:type="spellStart"/>
-      <w:r>
-        <w:t>kebencian</w:t>
-      </w:r>
-      <w:proofErr w:type="spellEnd"/>
-      <w:r>
-        <w:t xml:space="preserve"> </w:t>
-      </w:r>
-      <w:proofErr w:type="spellStart"/>
-      <w:r>
-        <w:t>dipahami</w:t>
-      </w:r>
-      <w:proofErr w:type="spellEnd"/>
-      <w:r>
-        <w:t xml:space="preserve"> </w:t>
-      </w:r>
-      <w:proofErr w:type="spellStart"/>
-      <w:r>
-        <w:t>sebagai</w:t>
-      </w:r>
-      <w:proofErr w:type="spellEnd"/>
-      <w:r>
-        <w:t xml:space="preserve"> </w:t>
-      </w:r>
-      <w:proofErr w:type="spellStart"/>
-      <w:r>
-        <w:t>segala</w:t>
-      </w:r>
-      <w:proofErr w:type="spellEnd"/>
-      <w:r>
-        <w:t xml:space="preserve"> </w:t>
-      </w:r>
-      <w:proofErr w:type="spellStart"/>
-      <w:r>
-        <w:t>jenis</w:t>
-      </w:r>
-      <w:proofErr w:type="spellEnd"/>
-      <w:r>
-        <w:t xml:space="preserve"> </w:t>
-      </w:r>
-      <w:proofErr w:type="spellStart"/>
-      <w:r>
-        <w:t>komunikasi</w:t>
-      </w:r>
-      <w:proofErr w:type="spellEnd"/>
-      <w:r>
-        <w:t xml:space="preserve"> </w:t>
-      </w:r>
-      <w:proofErr w:type="spellStart"/>
-      <w:r>
-        <w:t>dalam</w:t>
-      </w:r>
-      <w:proofErr w:type="spellEnd"/>
-      <w:r>
-        <w:t xml:space="preserve"> </w:t>
-      </w:r>
-      <w:proofErr w:type="spellStart"/>
-      <w:r>
-        <w:t>bentuk</w:t>
-      </w:r>
-      <w:proofErr w:type="spellEnd"/>
-      <w:r>
-        <w:t xml:space="preserve"> </w:t>
-      </w:r>
-      <w:proofErr w:type="spellStart"/>
-      <w:r>
-        <w:t>ucapan</w:t>
-      </w:r>
-      <w:proofErr w:type="spellEnd"/>
-      <w:r>
-        <w:t xml:space="preserve">, tulisan, </w:t>
-      </w:r>
-      <w:proofErr w:type="spellStart"/>
-      <w:r>
-        <w:t>maupun</w:t>
-      </w:r>
-      <w:proofErr w:type="spellEnd"/>
-      <w:r>
-        <w:t xml:space="preserve"> </w:t>
-      </w:r>
-      <w:proofErr w:type="spellStart"/>
-      <w:r>
-        <w:t>perilaku</w:t>
-      </w:r>
-      <w:proofErr w:type="spellEnd"/>
-      <w:r>
-        <w:t xml:space="preserve"> yang </w:t>
-      </w:r>
-      <w:proofErr w:type="spellStart"/>
-      <w:r>
-        <w:t>menyerang</w:t>
-      </w:r>
-      <w:proofErr w:type="spellEnd"/>
-      <w:r>
-        <w:t xml:space="preserve"> </w:t>
-      </w:r>
-      <w:proofErr w:type="spellStart"/>
-      <w:r>
-        <w:t>atau</w:t>
-      </w:r>
-      <w:proofErr w:type="spellEnd"/>
-      <w:r>
-        <w:t xml:space="preserve"> </w:t>
-      </w:r>
-      <w:proofErr w:type="spellStart"/>
-      <w:r>
-        <w:t>menggunakan</w:t>
-      </w:r>
-      <w:proofErr w:type="spellEnd"/>
-      <w:r>
-        <w:t xml:space="preserve"> </w:t>
-      </w:r>
-      <w:proofErr w:type="spellStart"/>
-      <w:r>
-        <w:t>bahasa</w:t>
-      </w:r>
-      <w:proofErr w:type="spellEnd"/>
-      <w:r>
-        <w:t xml:space="preserve"> </w:t>
-      </w:r>
-      <w:proofErr w:type="spellStart"/>
-      <w:r>
-        <w:t>merendahkan</w:t>
-      </w:r>
-      <w:proofErr w:type="spellEnd"/>
-      <w:r>
-        <w:t xml:space="preserve"> </w:t>
-      </w:r>
-      <w:proofErr w:type="spellStart"/>
-      <w:r>
-        <w:t>atau</w:t>
-      </w:r>
-      <w:proofErr w:type="spellEnd"/>
-      <w:r>
-        <w:t xml:space="preserve"> </w:t>
-      </w:r>
-      <w:proofErr w:type="spellStart"/>
-      <w:r>
-        <w:t>diskriminatif</w:t>
-      </w:r>
-      <w:proofErr w:type="spellEnd"/>
-      <w:r>
-        <w:t>(Parapuan.co)</w:t>
-      </w:r>
-      <w:r>
-        <w:t>.</w:t>
-      </w:r>
-      <w:r>
-        <w:t xml:space="preserve"> </w:t>
-      </w:r>
-      <w:proofErr w:type="spellStart"/>
-      <w:r>
-        <w:t>Dilansir</w:t>
-      </w:r>
-      <w:proofErr w:type="spellEnd"/>
-      <w:r>
-        <w:t xml:space="preserve"> </w:t>
-      </w:r>
-      <w:proofErr w:type="spellStart"/>
-      <w:r>
-        <w:t>dari</w:t>
-      </w:r>
-      <w:proofErr w:type="spellEnd"/>
-      <w:r>
-        <w:t xml:space="preserve"> IDN Times, hates speech </w:t>
-      </w:r>
-      <w:proofErr w:type="spellStart"/>
-      <w:r>
-        <w:t>bisa</w:t>
-      </w:r>
-      <w:proofErr w:type="spellEnd"/>
-      <w:r>
-        <w:t xml:space="preserve"> </w:t>
-      </w:r>
-      <w:proofErr w:type="spellStart"/>
-      <w:r>
-        <w:t>menyebabkan</w:t>
-      </w:r>
-      <w:proofErr w:type="spellEnd"/>
-      <w:r>
-        <w:t xml:space="preserve"> </w:t>
-      </w:r>
-      <w:proofErr w:type="spellStart"/>
-      <w:r>
-        <w:t>seseorang</w:t>
-      </w:r>
-      <w:proofErr w:type="spellEnd"/>
-      <w:r>
-        <w:t xml:space="preserve"> </w:t>
-      </w:r>
-      <w:proofErr w:type="spellStart"/>
-      <w:r>
-        <w:t>menjadi</w:t>
-      </w:r>
-      <w:proofErr w:type="spellEnd"/>
-      <w:r>
-        <w:t xml:space="preserve"> tidak </w:t>
-      </w:r>
-      <w:proofErr w:type="spellStart"/>
-      <w:r>
-        <w:t>nyaman</w:t>
-      </w:r>
-      <w:proofErr w:type="spellEnd"/>
-      <w:r>
-        <w:t xml:space="preserve">, </w:t>
-      </w:r>
-      <w:proofErr w:type="spellStart"/>
-      <w:r>
-        <w:t>bahkan</w:t>
-      </w:r>
-      <w:proofErr w:type="spellEnd"/>
-      <w:r>
-        <w:t xml:space="preserve"> </w:t>
-      </w:r>
-      <w:proofErr w:type="spellStart"/>
-      <w:r>
-        <w:t>sampai</w:t>
-      </w:r>
-      <w:proofErr w:type="spellEnd"/>
-      <w:r>
-        <w:t xml:space="preserve"> </w:t>
-      </w:r>
-      <w:proofErr w:type="spellStart"/>
-      <w:r>
-        <w:t>bisa</w:t>
-      </w:r>
-      <w:proofErr w:type="spellEnd"/>
-      <w:r>
-        <w:t xml:space="preserve"> </w:t>
-      </w:r>
-      <w:proofErr w:type="spellStart"/>
-      <w:r>
-        <w:t>menimbulkan</w:t>
-      </w:r>
-      <w:proofErr w:type="spellEnd"/>
-      <w:r>
-        <w:t xml:space="preserve"> </w:t>
-      </w:r>
-      <w:proofErr w:type="spellStart"/>
-      <w:r>
-        <w:t>perpecahan</w:t>
-      </w:r>
-      <w:proofErr w:type="spellEnd"/>
-      <w:r>
-        <w:t xml:space="preserve"> </w:t>
-      </w:r>
-      <w:proofErr w:type="spellStart"/>
-      <w:r>
-        <w:t>politik</w:t>
-      </w:r>
-      <w:proofErr w:type="spellEnd"/>
-      <w:r>
-        <w:t xml:space="preserve">. </w:t>
-      </w:r>
-      <w:proofErr w:type="spellStart"/>
-      <w:r>
-        <w:t>Selain</w:t>
-      </w:r>
-      <w:proofErr w:type="spellEnd"/>
-      <w:r>
-        <w:t xml:space="preserve"> </w:t>
-      </w:r>
-      <w:proofErr w:type="spellStart"/>
-      <w:r>
-        <w:t>itu</w:t>
-      </w:r>
-      <w:proofErr w:type="spellEnd"/>
-      <w:r>
-        <w:t xml:space="preserve">, </w:t>
+      <w:r>
+        <w:t xml:space="preserve">mempunyai potensi yang berbahaya, terlebih lagi karena </w:t>
+      </w:r>
+      <w:r>
+        <w:t>ujar kebencian</w:t>
       </w:r>
       <w:r>
         <w:rPr>
           <w:i/>
           <w:iCs/>
         </w:rPr>
-        <w:t>hate speech</w:t>
-      </w:r>
-      <w:r>
-        <w:t xml:space="preserve"> juga </w:t>
-      </w:r>
-      <w:proofErr w:type="spellStart"/>
-      <w:r>
-        <w:t>dapat</w:t>
-      </w:r>
-      <w:proofErr w:type="spellEnd"/>
-      <w:r>
         <w:t xml:space="preserve"> </w:t>
       </w:r>
-      <w:proofErr w:type="spellStart"/>
-      <w:r>
-        <w:t>membuat</w:t>
-      </w:r>
-      <w:proofErr w:type="spellEnd"/>
-      <w:r>
-        <w:t xml:space="preserve"> </w:t>
-      </w:r>
-      <w:proofErr w:type="spellStart"/>
-      <w:r>
-        <w:t>sebuah</w:t>
-      </w:r>
-      <w:proofErr w:type="spellEnd"/>
-      <w:r>
-        <w:t xml:space="preserve"> </w:t>
-      </w:r>
-      <w:proofErr w:type="spellStart"/>
-      <w:r>
-        <w:t>lingkungan</w:t>
-      </w:r>
-      <w:proofErr w:type="spellEnd"/>
-      <w:r>
-        <w:t xml:space="preserve"> di </w:t>
-      </w:r>
-      <w:proofErr w:type="spellStart"/>
-      <w:r>
-        <w:t>masyarakat</w:t>
-      </w:r>
-      <w:proofErr w:type="spellEnd"/>
-      <w:r>
-        <w:t xml:space="preserve"> </w:t>
-      </w:r>
-      <w:proofErr w:type="spellStart"/>
-      <w:r>
-        <w:t>terbagi</w:t>
-      </w:r>
-      <w:proofErr w:type="spellEnd"/>
-      <w:r>
-        <w:t xml:space="preserve"> </w:t>
-      </w:r>
-      <w:proofErr w:type="spellStart"/>
-      <w:r>
-        <w:t>menjadi</w:t>
-      </w:r>
-      <w:proofErr w:type="spellEnd"/>
-      <w:r>
-        <w:t xml:space="preserve"> </w:t>
-      </w:r>
-      <w:proofErr w:type="spellStart"/>
-      <w:r>
-        <w:t>beberapa</w:t>
-      </w:r>
-      <w:proofErr w:type="spellEnd"/>
-      <w:r>
-        <w:t xml:space="preserve"> </w:t>
-      </w:r>
-      <w:proofErr w:type="spellStart"/>
-      <w:r>
-        <w:t>kelompok</w:t>
-      </w:r>
-      <w:proofErr w:type="spellEnd"/>
+      <w:r>
+        <w:t xml:space="preserve">ini tersebar luas di dalam media sosial Twitter dan setiap orang dapat membaca, menerima bahkan mengirimkan </w:t>
+      </w:r>
+      <w:r>
+        <w:t>ujar kebencian</w:t>
+      </w:r>
       <w:r>
         <w:t>.</w:t>
       </w:r>
       <w:r>
-        <w:t xml:space="preserve"> </w:t>
-      </w:r>
-      <w:r>
-        <w:t xml:space="preserve">Dari </w:t>
-      </w:r>
-      <w:proofErr w:type="spellStart"/>
-      <w:r>
-        <w:t>hal</w:t>
-      </w:r>
-      <w:proofErr w:type="spellEnd"/>
-      <w:r>
-        <w:t xml:space="preserve"> </w:t>
-      </w:r>
-      <w:proofErr w:type="spellStart"/>
-      <w:r>
-        <w:t>tersebut</w:t>
-      </w:r>
-      <w:proofErr w:type="spellEnd"/>
-      <w:r>
-        <w:t xml:space="preserve">, </w:t>
-      </w:r>
-      <w:proofErr w:type="spellStart"/>
-      <w:r>
-        <w:t>maka</w:t>
-      </w:r>
-      <w:proofErr w:type="spellEnd"/>
-      <w:r>
-        <w:t xml:space="preserve"> </w:t>
-      </w:r>
-      <w:proofErr w:type="spellStart"/>
-      <w:r>
-        <w:t>dapat</w:t>
-      </w:r>
-      <w:proofErr w:type="spellEnd"/>
-      <w:r>
-        <w:t xml:space="preserve"> </w:t>
-      </w:r>
-      <w:proofErr w:type="spellStart"/>
-      <w:r>
-        <w:t>dikatakan</w:t>
-      </w:r>
-      <w:proofErr w:type="spellEnd"/>
-      <w:r>
-        <w:t xml:space="preserve"> bahwa </w:t>
+        <w:t xml:space="preserve"> Selain itu, sering kali pengguna Twitter di Indonesia bahkan mendukung sebuah </w:t>
+      </w:r>
+      <w:r>
+        <w:t>ujar kebencian</w:t>
+      </w:r>
+      <w:r>
+        <w:t xml:space="preserve"> yang mungkin akan merugikan bagi orang lain</w:t>
+      </w:r>
+      <w:r>
+        <w:t xml:space="preserve"> ataupun komunitas bahkan sampai negara. Untuk itu, sebagai pengguna sosial media, khususnya Twitter, perlu adanya sebuah urgensi untuk mengetahui tweet yang mengandung unsur </w:t>
+      </w:r>
+      <w:r>
+        <w:t>ujar kebencian</w:t>
       </w:r>
       <w:r>
         <w:rPr>
           <w:i/>
           <w:iCs/>
         </w:rPr>
-        <w:t xml:space="preserve">hate speech </w:t>
-      </w:r>
-      <w:proofErr w:type="spellStart"/>
-      <w:r>
-        <w:t>mempunyai</w:t>
-      </w:r>
-      <w:proofErr w:type="spellEnd"/>
-      <w:r>
         <w:t xml:space="preserve"> </w:t>
       </w:r>
-      <w:proofErr w:type="spellStart"/>
-      <w:r>
-        <w:t>potensi</w:t>
-      </w:r>
-      <w:proofErr w:type="spellEnd"/>
-      <w:r>
-        <w:t xml:space="preserve"> yang </w:t>
-      </w:r>
-      <w:proofErr w:type="spellStart"/>
-      <w:r>
-        <w:t>berbahaya</w:t>
-      </w:r>
-      <w:proofErr w:type="spellEnd"/>
-      <w:r>
-        <w:t xml:space="preserve">, </w:t>
-      </w:r>
-      <w:proofErr w:type="spellStart"/>
-      <w:r>
-        <w:t>terlebih</w:t>
-      </w:r>
-      <w:proofErr w:type="spellEnd"/>
-      <w:r>
-        <w:t xml:space="preserve"> </w:t>
-      </w:r>
-      <w:proofErr w:type="spellStart"/>
-      <w:r>
-        <w:t>lagi</w:t>
-      </w:r>
-      <w:proofErr w:type="spellEnd"/>
-      <w:r>
-        <w:t xml:space="preserve"> </w:t>
-      </w:r>
-      <w:proofErr w:type="spellStart"/>
-      <w:r>
-        <w:t>karena</w:t>
-      </w:r>
-      <w:proofErr w:type="spellEnd"/>
-      <w:r>
-        <w:t xml:space="preserve"> </w:t>
+      <w:r>
+        <w:t xml:space="preserve">atau tidak. </w:t>
+      </w:r>
+    </w:p>
+    <w:p>
+      <w:pPr>
+        <w:ind w:left="576"/>
+      </w:pPr>
+      <w:r>
+        <w:t xml:space="preserve">Di dalam </w:t>
       </w:r>
       <w:r>
         <w:rPr>
           <w:i/>
           <w:iCs/>
         </w:rPr>
-        <w:t xml:space="preserve">hate speech </w:t>
-      </w:r>
-      <w:r>
-        <w:t xml:space="preserve">ini </w:t>
-      </w:r>
-      <w:proofErr w:type="spellStart"/>
-      <w:r>
-        <w:t>tersebar</w:t>
-      </w:r>
-      <w:proofErr w:type="spellEnd"/>
-      <w:r>
-        <w:t xml:space="preserve"> </w:t>
-      </w:r>
-      <w:proofErr w:type="spellStart"/>
-      <w:r>
-        <w:t>luas</w:t>
-      </w:r>
-      <w:proofErr w:type="spellEnd"/>
-      <w:r>
-        <w:t xml:space="preserve"> di </w:t>
-      </w:r>
-      <w:proofErr w:type="spellStart"/>
-      <w:r>
-        <w:t>dalam</w:t>
-      </w:r>
-      <w:proofErr w:type="spellEnd"/>
-      <w:r>
-        <w:t xml:space="preserve"> media </w:t>
-      </w:r>
-      <w:proofErr w:type="spellStart"/>
-      <w:r>
-        <w:t>sosial</w:t>
-      </w:r>
-      <w:proofErr w:type="spellEnd"/>
-      <w:r>
-        <w:t xml:space="preserve"> Twitter dan </w:t>
-      </w:r>
-      <w:proofErr w:type="spellStart"/>
-      <w:r>
-        <w:t>setiap</w:t>
-      </w:r>
-      <w:proofErr w:type="spellEnd"/>
-      <w:r>
-        <w:t xml:space="preserve"> orang </w:t>
-      </w:r>
-      <w:proofErr w:type="spellStart"/>
-      <w:r>
-        <w:t>dapat</w:t>
-      </w:r>
-      <w:proofErr w:type="spellEnd"/>
-      <w:r>
-        <w:t xml:space="preserve"> </w:t>
-      </w:r>
-      <w:proofErr w:type="spellStart"/>
-      <w:r>
-        <w:t>membaca</w:t>
-      </w:r>
-      <w:proofErr w:type="spellEnd"/>
-      <w:r>
-        <w:t xml:space="preserve">, </w:t>
-      </w:r>
-      <w:proofErr w:type="spellStart"/>
-      <w:r>
-        <w:t>menerima</w:t>
-      </w:r>
-      <w:proofErr w:type="spellEnd"/>
-      <w:r>
-        <w:t xml:space="preserve"> </w:t>
-      </w:r>
-      <w:proofErr w:type="spellStart"/>
-      <w:r>
-        <w:t>bahkan</w:t>
-      </w:r>
-      <w:proofErr w:type="spellEnd"/>
-      <w:r>
-        <w:t xml:space="preserve"> </w:t>
-      </w:r>
-      <w:proofErr w:type="spellStart"/>
-      <w:r>
-        <w:t>mengirimkan</w:t>
-      </w:r>
-      <w:proofErr w:type="spellEnd"/>
-      <w:r>
-        <w:t xml:space="preserve"> </w:t>
+        <w:t>machine learning,</w:t>
+      </w:r>
+      <w:r>
+        <w:t xml:space="preserve"> khususnya </w:t>
       </w:r>
       <w:r>
         <w:rPr>
           <w:i/>
           <w:iCs/>
         </w:rPr>
-        <w:t>hate speech</w:t>
-      </w:r>
-      <w:r>
-        <w:t>.</w:t>
-      </w:r>
-      <w:r>
-        <w:t xml:space="preserve"> </w:t>
-      </w:r>
-      <w:proofErr w:type="spellStart"/>
-      <w:r>
-        <w:t>Selain</w:t>
-      </w:r>
-      <w:proofErr w:type="spellEnd"/>
-      <w:r>
-        <w:t xml:space="preserve"> </w:t>
-      </w:r>
-      <w:proofErr w:type="spellStart"/>
-      <w:r>
-        <w:t>itu</w:t>
-      </w:r>
-      <w:proofErr w:type="spellEnd"/>
-      <w:r>
-        <w:t xml:space="preserve">, </w:t>
-      </w:r>
-      <w:proofErr w:type="spellStart"/>
-      <w:r>
-        <w:t>sering</w:t>
-      </w:r>
-      <w:proofErr w:type="spellEnd"/>
-      <w:r>
-        <w:t xml:space="preserve"> kali </w:t>
-      </w:r>
-      <w:proofErr w:type="spellStart"/>
-      <w:r>
-        <w:t>pengguna</w:t>
-      </w:r>
-      <w:proofErr w:type="spellEnd"/>
-      <w:r>
-        <w:t xml:space="preserve"> Twitter di Indonesia </w:t>
-      </w:r>
-      <w:proofErr w:type="spellStart"/>
-      <w:r>
-        <w:t>bahkan</w:t>
-      </w:r>
-      <w:proofErr w:type="spellEnd"/>
-      <w:r>
-        <w:t xml:space="preserve"> </w:t>
-      </w:r>
-      <w:proofErr w:type="spellStart"/>
-      <w:r>
-        <w:t>mendukung</w:t>
-      </w:r>
-      <w:proofErr w:type="spellEnd"/>
-      <w:r>
-        <w:t xml:space="preserve"> </w:t>
-      </w:r>
-      <w:proofErr w:type="spellStart"/>
-      <w:r>
-        <w:t>sebuah</w:t>
-      </w:r>
-      <w:proofErr w:type="spellEnd"/>
-      <w:r>
-        <w:t xml:space="preserve"> </w:t>
+        <w:t xml:space="preserve">deep learning, </w:t>
+      </w:r>
+      <w:r>
+        <w:t xml:space="preserve">terdapat sebuah metode yang mampu untuk </w:t>
+      </w:r>
+      <w:r>
+        <w:t xml:space="preserve">mendeteksi </w:t>
+      </w:r>
+      <w:r>
+        <w:t>ujar kebencian</w:t>
+      </w:r>
+      <w:r>
+        <w:t xml:space="preserve"> tweet pengguna Twitter di Indonesia</w:t>
+      </w:r>
+      <w:r>
+        <w:t xml:space="preserve">, yaitu menggunakan metode </w:t>
       </w:r>
       <w:r>
         <w:rPr>
           <w:i/>
           <w:iCs/>
         </w:rPr>
-        <w:t>hate speech</w:t>
-      </w:r>
-      <w:r>
-        <w:t xml:space="preserve"> yang </w:t>
-      </w:r>
-      <w:proofErr w:type="spellStart"/>
-      <w:r>
-        <w:t>mungkin</w:t>
-      </w:r>
-      <w:proofErr w:type="spellEnd"/>
-      <w:r>
-        <w:t xml:space="preserve"> </w:t>
-      </w:r>
-      <w:proofErr w:type="spellStart"/>
-      <w:r>
-        <w:t>akan</w:t>
-      </w:r>
-      <w:proofErr w:type="spellEnd"/>
-      <w:r>
-        <w:t xml:space="preserve"> </w:t>
-      </w:r>
-      <w:proofErr w:type="spellStart"/>
-      <w:r>
-        <w:t>merugikan</w:t>
-      </w:r>
-      <w:proofErr w:type="spellEnd"/>
-      <w:r>
-        <w:t xml:space="preserve"> </w:t>
-      </w:r>
-      <w:proofErr w:type="spellStart"/>
-      <w:r>
-        <w:t>bagi</w:t>
-      </w:r>
-      <w:proofErr w:type="spellEnd"/>
-      <w:r>
-        <w:t xml:space="preserve"> orang lain</w:t>
-      </w:r>
-      <w:r>
-        <w:t xml:space="preserve"> </w:t>
-      </w:r>
-      <w:proofErr w:type="spellStart"/>
-      <w:r>
-        <w:t>ataupun</w:t>
-      </w:r>
-      <w:proofErr w:type="spellEnd"/>
-      <w:r>
-        <w:t xml:space="preserve"> </w:t>
-      </w:r>
-      <w:proofErr w:type="spellStart"/>
-      <w:r>
-        <w:t>komunitas</w:t>
-      </w:r>
-      <w:proofErr w:type="spellEnd"/>
-      <w:r>
-        <w:t xml:space="preserve"> </w:t>
-      </w:r>
-      <w:proofErr w:type="spellStart"/>
-      <w:r>
-        <w:t>bahkan</w:t>
-      </w:r>
-      <w:proofErr w:type="spellEnd"/>
-      <w:r>
-        <w:t xml:space="preserve"> </w:t>
-      </w:r>
-      <w:proofErr w:type="spellStart"/>
-      <w:r>
-        <w:t>sampai</w:t>
-      </w:r>
-      <w:proofErr w:type="spellEnd"/>
-      <w:r>
-        <w:t xml:space="preserve"> negara. Untuk </w:t>
-      </w:r>
-      <w:proofErr w:type="spellStart"/>
-      <w:r>
-        <w:t>itu</w:t>
-      </w:r>
-      <w:proofErr w:type="spellEnd"/>
-      <w:r>
-        <w:t xml:space="preserve">, </w:t>
-      </w:r>
-      <w:proofErr w:type="spellStart"/>
-      <w:r>
-        <w:t>sebagai</w:t>
-      </w:r>
-      <w:proofErr w:type="spellEnd"/>
-      <w:r>
-        <w:t xml:space="preserve"> </w:t>
-      </w:r>
-      <w:proofErr w:type="spellStart"/>
-      <w:r>
-        <w:t>pengguna</w:t>
-      </w:r>
-      <w:proofErr w:type="spellEnd"/>
-      <w:r>
-        <w:t xml:space="preserve"> </w:t>
-      </w:r>
-      <w:proofErr w:type="spellStart"/>
-      <w:r>
-        <w:t>sosial</w:t>
-      </w:r>
-      <w:proofErr w:type="spellEnd"/>
-      <w:r>
-        <w:t xml:space="preserve"> media, </w:t>
-      </w:r>
-      <w:proofErr w:type="spellStart"/>
-      <w:r>
-        <w:t>khususnya</w:t>
-      </w:r>
-      <w:proofErr w:type="spellEnd"/>
-      <w:r>
-        <w:t xml:space="preserve"> Twitter, </w:t>
-      </w:r>
-      <w:proofErr w:type="spellStart"/>
-      <w:r>
-        <w:t>perlu</w:t>
-      </w:r>
-      <w:proofErr w:type="spellEnd"/>
-      <w:r>
-        <w:t xml:space="preserve"> </w:t>
-      </w:r>
-      <w:proofErr w:type="spellStart"/>
-      <w:r>
-        <w:t>adanya</w:t>
-      </w:r>
-      <w:proofErr w:type="spellEnd"/>
-      <w:r>
-        <w:t xml:space="preserve"> </w:t>
-      </w:r>
-      <w:proofErr w:type="spellStart"/>
-      <w:r>
-        <w:t>sebuah</w:t>
-      </w:r>
-      <w:proofErr w:type="spellEnd"/>
-      <w:r>
-        <w:t xml:space="preserve"> </w:t>
-      </w:r>
-      <w:proofErr w:type="spellStart"/>
-      <w:r>
-        <w:t>urgensi</w:t>
-      </w:r>
-      <w:proofErr w:type="spellEnd"/>
-      <w:r>
-        <w:t xml:space="preserve"> untuk </w:t>
-      </w:r>
-      <w:proofErr w:type="spellStart"/>
-      <w:r>
-        <w:t>mengetahui</w:t>
-      </w:r>
-      <w:proofErr w:type="spellEnd"/>
-      <w:r>
-        <w:t xml:space="preserve"> tweet yang </w:t>
-      </w:r>
-      <w:proofErr w:type="spellStart"/>
-      <w:r>
-        <w:t>mengandung</w:t>
-      </w:r>
-      <w:proofErr w:type="spellEnd"/>
-      <w:r>
-        <w:t xml:space="preserve"> </w:t>
-      </w:r>
-      <w:proofErr w:type="spellStart"/>
-      <w:r>
-        <w:t>unsur</w:t>
-      </w:r>
-      <w:proofErr w:type="spellEnd"/>
-      <w:r>
-        <w:t xml:space="preserve"> </w:t>
-      </w:r>
-      <w:r>
-        <w:rPr>
-          <w:i/>
-          <w:iCs/>
-        </w:rPr>
-        <w:t xml:space="preserve">hate speech </w:t>
-      </w:r>
-      <w:proofErr w:type="spellStart"/>
-      <w:r>
-        <w:t>atau</w:t>
-      </w:r>
-      <w:proofErr w:type="spellEnd"/>
-      <w:r>
-        <w:t xml:space="preserve"> tidak. </w:t>
+        <w:t>natural language processing</w:t>
+      </w:r>
+      <w:r>
+        <w:t>, menggunakan algoritma LSTM dan Bidirectional LSTM</w:t>
+      </w:r>
+      <w:r>
+        <w:t xml:space="preserve"> yang cocok untuk memecahkan masalah sekuensial.</w:t>
       </w:r>
     </w:p>
     <w:p>
       <w:pPr>
         <w:ind w:left="576"/>
       </w:pPr>
-      <w:r>
-        <w:t xml:space="preserve">Di </w:t>
-      </w:r>
-      <w:proofErr w:type="spellStart"/>
-      <w:r>
-        <w:t>dalam</w:t>
-      </w:r>
-      <w:proofErr w:type="spellEnd"/>
-      <w:r>
-        <w:t xml:space="preserve"> </w:t>
-      </w:r>
-      <w:r>
-        <w:rPr>
-          <w:i/>
-          <w:iCs/>
-        </w:rPr>
-        <w:t>machine learning,</w:t>
-      </w:r>
-      <w:r>
-        <w:t xml:space="preserve"> </w:t>
-      </w:r>
-      <w:proofErr w:type="spellStart"/>
-      <w:r>
-        <w:t>khususnya</w:t>
-      </w:r>
-      <w:proofErr w:type="spellEnd"/>
-      <w:r>
-        <w:t xml:space="preserve"> </w:t>
-      </w:r>
-      <w:r>
-        <w:rPr>
-          <w:i/>
-          <w:iCs/>
-        </w:rPr>
-        <w:t xml:space="preserve">deep learning, </w:t>
-      </w:r>
-      <w:proofErr w:type="spellStart"/>
-      <w:r>
-        <w:t>terdapat</w:t>
-      </w:r>
-      <w:proofErr w:type="spellEnd"/>
-      <w:r>
-        <w:t xml:space="preserve"> </w:t>
-      </w:r>
-      <w:proofErr w:type="spellStart"/>
-      <w:r>
-        <w:t>sebuah</w:t>
-      </w:r>
-      <w:proofErr w:type="spellEnd"/>
-      <w:r>
-        <w:t xml:space="preserve"> </w:t>
-      </w:r>
-      <w:proofErr w:type="spellStart"/>
-      <w:r>
-        <w:t>metode</w:t>
-      </w:r>
-      <w:proofErr w:type="spellEnd"/>
-      <w:r>
-        <w:t xml:space="preserve"> yang </w:t>
-      </w:r>
-      <w:proofErr w:type="spellStart"/>
-      <w:r>
-        <w:t>mampu</w:t>
-      </w:r>
-      <w:proofErr w:type="spellEnd"/>
-      <w:r>
-        <w:t xml:space="preserve"> untuk </w:t>
-      </w:r>
-      <w:proofErr w:type="spellStart"/>
-      <w:r>
-        <w:t>mendeteksi</w:t>
-      </w:r>
-      <w:proofErr w:type="spellEnd"/>
-      <w:r>
-        <w:t xml:space="preserve"> </w:t>
-      </w:r>
-      <w:r>
-        <w:rPr>
-          <w:i/>
-          <w:iCs/>
-        </w:rPr>
-        <w:t>hate speech</w:t>
-      </w:r>
-      <w:r>
-        <w:t xml:space="preserve"> tweet  </w:t>
-      </w:r>
-      <w:proofErr w:type="spellStart"/>
-      <w:r>
-        <w:t>pengguna</w:t>
-      </w:r>
-      <w:proofErr w:type="spellEnd"/>
-      <w:r>
-        <w:t xml:space="preserve"> Twitter di Indonesia</w:t>
-      </w:r>
-      <w:r>
-        <w:t xml:space="preserve">, </w:t>
-      </w:r>
-      <w:proofErr w:type="spellStart"/>
-      <w:r>
-        <w:t>yaitu</w:t>
-      </w:r>
-      <w:proofErr w:type="spellEnd"/>
-      <w:r>
-        <w:t xml:space="preserve"> </w:t>
-      </w:r>
-      <w:proofErr w:type="spellStart"/>
-      <w:r>
-        <w:t>menggunakan</w:t>
-      </w:r>
-      <w:proofErr w:type="spellEnd"/>
-      <w:r>
-        <w:t xml:space="preserve"> </w:t>
-      </w:r>
-      <w:proofErr w:type="spellStart"/>
-      <w:r>
-        <w:t>metode</w:t>
-      </w:r>
-      <w:proofErr w:type="spellEnd"/>
-      <w:r>
-        <w:t xml:space="preserve"> </w:t>
-      </w:r>
-      <w:r>
-        <w:rPr>
-          <w:i/>
-          <w:iCs/>
-        </w:rPr>
-        <w:t>natural language processing</w:t>
-      </w:r>
-      <w:r>
-        <w:t xml:space="preserve">, </w:t>
-      </w:r>
-      <w:proofErr w:type="spellStart"/>
-      <w:r>
-        <w:t>menggunakan</w:t>
-      </w:r>
-      <w:proofErr w:type="spellEnd"/>
-      <w:r>
-        <w:t xml:space="preserve"> </w:t>
-      </w:r>
-      <w:proofErr w:type="spellStart"/>
-      <w:r>
-        <w:t>algoritma</w:t>
-      </w:r>
-      <w:proofErr w:type="spellEnd"/>
-      <w:r>
-        <w:t xml:space="preserve"> LSTM dan Bidirectional LSTM</w:t>
-      </w:r>
-      <w:r>
-        <w:t xml:space="preserve"> yang </w:t>
-      </w:r>
-      <w:proofErr w:type="spellStart"/>
-      <w:r>
-        <w:t>cocok</w:t>
-      </w:r>
-      <w:proofErr w:type="spellEnd"/>
-      <w:r>
-        <w:t xml:space="preserve"> untuk </w:t>
-      </w:r>
-      <w:proofErr w:type="spellStart"/>
-      <w:r>
-        <w:t>memecahkan</w:t>
-      </w:r>
-      <w:proofErr w:type="spellEnd"/>
-      <w:r>
-        <w:t xml:space="preserve"> </w:t>
-      </w:r>
-      <w:proofErr w:type="spellStart"/>
-      <w:r>
-        <w:t>masalah</w:t>
-      </w:r>
-      <w:proofErr w:type="spellEnd"/>
-      <w:r>
-        <w:t xml:space="preserve"> </w:t>
-      </w:r>
-      <w:proofErr w:type="spellStart"/>
-      <w:r>
-        <w:t>sekuensial</w:t>
-      </w:r>
-      <w:proofErr w:type="spellEnd"/>
+    </w:p>
+    <w:p>
+      <w:pPr>
+        <w:ind w:left="576"/>
+      </w:pPr>
+      <w:r>
+        <w:t xml:space="preserve">Berdasarkan latar belakang tersebut,  tugas akhir dari penulis ini menggunakan metode LSTM dan Bidirectional LSTM untuk mendeteksi </w:t>
+      </w:r>
+      <w:r>
+        <w:t>ujar kebencian</w:t>
+      </w:r>
       <w:r>
         <w:t>.</w:t>
-      </w:r>
-    </w:p>
-    <w:p>
-      <w:pPr>
-        <w:ind w:left="576"/>
-      </w:pPr>
-    </w:p>
-    <w:p>
-      <w:pPr>
-        <w:ind w:left="576"/>
-      </w:pPr>
-      <w:proofErr w:type="spellStart"/>
-      <w:r>
-        <w:t>Berdasarkan</w:t>
-      </w:r>
-      <w:proofErr w:type="spellEnd"/>
-      <w:r>
-        <w:t xml:space="preserve"> </w:t>
-      </w:r>
-      <w:proofErr w:type="spellStart"/>
-      <w:r>
-        <w:t>latar</w:t>
-      </w:r>
-      <w:proofErr w:type="spellEnd"/>
-      <w:r>
-        <w:t xml:space="preserve"> </w:t>
-      </w:r>
-      <w:proofErr w:type="spellStart"/>
-      <w:r>
-        <w:t>belakang</w:t>
-      </w:r>
-      <w:proofErr w:type="spellEnd"/>
-      <w:r>
-        <w:t xml:space="preserve"> </w:t>
-      </w:r>
-      <w:proofErr w:type="spellStart"/>
-      <w:r>
-        <w:t>tersebut</w:t>
-      </w:r>
-      <w:proofErr w:type="spellEnd"/>
-      <w:r>
-        <w:t xml:space="preserve">,  </w:t>
-      </w:r>
-      <w:proofErr w:type="spellStart"/>
-      <w:r>
-        <w:t>tugas</w:t>
-      </w:r>
-      <w:proofErr w:type="spellEnd"/>
-      <w:r>
-        <w:t xml:space="preserve"> </w:t>
-      </w:r>
-      <w:proofErr w:type="spellStart"/>
-      <w:r>
-        <w:t>akhir</w:t>
-      </w:r>
-      <w:proofErr w:type="spellEnd"/>
-      <w:r>
-        <w:t xml:space="preserve"> </w:t>
-      </w:r>
-      <w:proofErr w:type="spellStart"/>
-      <w:r>
-        <w:t>dari</w:t>
-      </w:r>
-      <w:proofErr w:type="spellEnd"/>
-      <w:r>
-        <w:t xml:space="preserve"> </w:t>
-      </w:r>
-      <w:proofErr w:type="spellStart"/>
-      <w:r>
-        <w:t>penulis</w:t>
-      </w:r>
-      <w:proofErr w:type="spellEnd"/>
-      <w:r>
-        <w:t xml:space="preserve"> ini </w:t>
-      </w:r>
-      <w:proofErr w:type="spellStart"/>
-      <w:r>
-        <w:t>menggunakan</w:t>
-      </w:r>
-      <w:proofErr w:type="spellEnd"/>
-      <w:r>
-        <w:t xml:space="preserve"> </w:t>
-      </w:r>
-      <w:proofErr w:type="spellStart"/>
-      <w:r>
-        <w:t>metode</w:t>
-      </w:r>
-      <w:proofErr w:type="spellEnd"/>
-      <w:r>
-        <w:t xml:space="preserve"> LSTM dan Bidirectional LSTM untuk </w:t>
-      </w:r>
-      <w:proofErr w:type="spellStart"/>
-      <w:r>
-        <w:t>mendeteksi</w:t>
-      </w:r>
-      <w:proofErr w:type="spellEnd"/>
-      <w:r>
-        <w:t xml:space="preserve"> </w:t>
-      </w:r>
-      <w:r>
-        <w:rPr>
-          <w:i/>
-          <w:iCs/>
-        </w:rPr>
-        <w:t>hate speech(</w:t>
-      </w:r>
-      <w:proofErr w:type="spellStart"/>
-      <w:r>
-        <w:t>ujar</w:t>
-      </w:r>
-      <w:proofErr w:type="spellEnd"/>
-      <w:r>
-        <w:t xml:space="preserve"> </w:t>
-      </w:r>
-      <w:proofErr w:type="spellStart"/>
-      <w:r>
-        <w:t>kebencian</w:t>
-      </w:r>
-      <w:proofErr w:type="spellEnd"/>
-      <w:r>
-        <w:t>).</w:t>
       </w:r>
     </w:p>
     <w:p>
@@ -5136,93 +2940,8 @@
       <w:bookmarkEnd w:id="3"/>
     </w:p>
     <w:p>
-      <w:proofErr w:type="spellStart"/>
-      <w:r>
-        <w:t>Berdasarkan</w:t>
-      </w:r>
-      <w:proofErr w:type="spellEnd"/>
-      <w:r>
-        <w:t xml:space="preserve"> </w:t>
-      </w:r>
-      <w:proofErr w:type="spellStart"/>
-      <w:r>
-        <w:t>rumusan</w:t>
-      </w:r>
-      <w:proofErr w:type="spellEnd"/>
-      <w:r>
-        <w:t xml:space="preserve"> </w:t>
-      </w:r>
-      <w:proofErr w:type="spellStart"/>
-      <w:r>
-        <w:t>masalah</w:t>
-      </w:r>
-      <w:proofErr w:type="spellEnd"/>
-      <w:r>
-        <w:t xml:space="preserve"> di </w:t>
-      </w:r>
-      <w:proofErr w:type="spellStart"/>
-      <w:r>
-        <w:t>atas</w:t>
-      </w:r>
-      <w:proofErr w:type="spellEnd"/>
-      <w:r>
-        <w:t xml:space="preserve">, </w:t>
-      </w:r>
-      <w:proofErr w:type="spellStart"/>
-      <w:r>
-        <w:t>maka</w:t>
-      </w:r>
-      <w:proofErr w:type="spellEnd"/>
-      <w:r>
-        <w:t xml:space="preserve"> </w:t>
-      </w:r>
-      <w:proofErr w:type="spellStart"/>
-      <w:r>
-        <w:t>dapat</w:t>
-      </w:r>
-      <w:proofErr w:type="spellEnd"/>
-      <w:r>
-        <w:t xml:space="preserve"> </w:t>
-      </w:r>
-      <w:proofErr w:type="spellStart"/>
-      <w:r>
-        <w:t>didapatkan</w:t>
-      </w:r>
-      <w:proofErr w:type="spellEnd"/>
-      <w:r>
-        <w:t xml:space="preserve"> </w:t>
-      </w:r>
-      <w:proofErr w:type="spellStart"/>
-      <w:r>
-        <w:t>rumusan</w:t>
-      </w:r>
-      <w:proofErr w:type="spellEnd"/>
-      <w:r>
-        <w:t xml:space="preserve"> </w:t>
-      </w:r>
-      <w:proofErr w:type="spellStart"/>
-      <w:r>
-        <w:t>masalah</w:t>
-      </w:r>
-      <w:proofErr w:type="spellEnd"/>
-      <w:r>
-        <w:t xml:space="preserve"> </w:t>
-      </w:r>
-      <w:proofErr w:type="spellStart"/>
-      <w:r>
-        <w:t>sebagai</w:t>
-      </w:r>
-      <w:proofErr w:type="spellEnd"/>
-      <w:r>
-        <w:t xml:space="preserve"> </w:t>
-      </w:r>
-      <w:proofErr w:type="spellStart"/>
-      <w:r>
-        <w:t>berikut</w:t>
-      </w:r>
-      <w:proofErr w:type="spellEnd"/>
-      <w:r>
-        <w:t>:</w:t>
+      <w:r>
+        <w:t>Berdasarkan rumusan masalah di atas, maka dapat didapatkan rumusan masalah sebagai berikut:</w:t>
       </w:r>
     </w:p>
     <w:p>
@@ -5233,60 +2952,28 @@
           <w:numId w:val="4"/>
         </w:numPr>
       </w:pPr>
-      <w:proofErr w:type="spellStart"/>
-      <w:r>
-        <w:t>Apakah</w:t>
-      </w:r>
-      <w:proofErr w:type="spellEnd"/>
-      <w:r>
-        <w:t xml:space="preserve"> </w:t>
-      </w:r>
-      <w:proofErr w:type="spellStart"/>
-      <w:r>
-        <w:t>metode</w:t>
-      </w:r>
-      <w:proofErr w:type="spellEnd"/>
-      <w:r>
-        <w:t xml:space="preserve"> LSTM dan Bidirectional LSTM </w:t>
-      </w:r>
-      <w:proofErr w:type="spellStart"/>
-      <w:r>
-        <w:t>mampu</w:t>
-      </w:r>
-      <w:proofErr w:type="spellEnd"/>
-      <w:r>
-        <w:t xml:space="preserve"> </w:t>
-      </w:r>
-      <w:proofErr w:type="spellStart"/>
-      <w:r>
-        <w:t>mendeteksi</w:t>
-      </w:r>
-      <w:proofErr w:type="spellEnd"/>
-      <w:r>
-        <w:t xml:space="preserve"> </w:t>
+      <w:r>
+        <w:t xml:space="preserve">Apakah klasifikasi </w:t>
       </w:r>
       <w:r>
         <w:rPr>
           <w:i/>
           <w:iCs/>
         </w:rPr>
-        <w:t xml:space="preserve">Indonesian hate speech </w:t>
+        <w:t>text processing tweets</w:t>
+      </w:r>
+      <w:r>
+        <w:t xml:space="preserve"> ujar kebenciaan pengguna Twitter di Indonesia menggunakan </w:t>
       </w:r>
       <w:r>
         <w:rPr>
           <w:i/>
           <w:iCs/>
         </w:rPr>
-        <w:t>tweet</w:t>
-      </w:r>
-      <w:r>
-        <w:t xml:space="preserve"> </w:t>
-      </w:r>
-      <w:r>
-        <w:t>dengan</w:t>
-      </w:r>
-      <w:r>
-        <w:t xml:space="preserve"> optimal?</w:t>
+        <w:t xml:space="preserve">deep learning </w:t>
+      </w:r>
+      <w:r>
+        <w:t>dapat dilakukan?</w:t>
       </w:r>
     </w:p>
     <w:p>
@@ -5297,71 +2984,21 @@
           <w:numId w:val="4"/>
         </w:numPr>
       </w:pPr>
-      <w:proofErr w:type="spellStart"/>
-      <w:r>
-        <w:t>Artistektur</w:t>
-      </w:r>
-      <w:proofErr w:type="spellEnd"/>
-      <w:r>
-        <w:t xml:space="preserve"> </w:t>
+      <w:r>
+        <w:t xml:space="preserve">Apakah </w:t>
+      </w:r>
+      <w:r>
+        <w:t xml:space="preserve">layer LSTM dan Bidirectional LSTM dapat melakukan klasifikasi </w:t>
       </w:r>
       <w:r>
         <w:rPr>
           <w:i/>
           <w:iCs/>
         </w:rPr>
-        <w:t>deep learning</w:t>
-      </w:r>
-      <w:r>
-        <w:t xml:space="preserve"> </w:t>
-      </w:r>
-      <w:proofErr w:type="spellStart"/>
-      <w:r>
-        <w:t>seperti</w:t>
-      </w:r>
-      <w:proofErr w:type="spellEnd"/>
-      <w:r>
-        <w:t xml:space="preserve"> </w:t>
-      </w:r>
-      <w:proofErr w:type="spellStart"/>
-      <w:r>
-        <w:t>apa</w:t>
-      </w:r>
-      <w:proofErr w:type="spellEnd"/>
-      <w:r>
-        <w:t xml:space="preserve"> yang </w:t>
-      </w:r>
-      <w:proofErr w:type="spellStart"/>
-      <w:r>
-        <w:t>mampu</w:t>
-      </w:r>
-      <w:proofErr w:type="spellEnd"/>
-      <w:r>
-        <w:t xml:space="preserve"> </w:t>
-      </w:r>
-      <w:proofErr w:type="spellStart"/>
-      <w:r>
-        <w:t>memberikan</w:t>
-      </w:r>
-      <w:proofErr w:type="spellEnd"/>
-      <w:r>
-        <w:t xml:space="preserve"> </w:t>
-      </w:r>
-      <w:proofErr w:type="spellStart"/>
-      <w:r>
-        <w:t>hasil</w:t>
-      </w:r>
-      <w:proofErr w:type="spellEnd"/>
-      <w:r>
-        <w:t xml:space="preserve"> </w:t>
-      </w:r>
-      <w:proofErr w:type="spellStart"/>
-      <w:r>
-        <w:t>akurasi</w:t>
-      </w:r>
-      <w:proofErr w:type="spellEnd"/>
-      <w:r>
-        <w:t xml:space="preserve"> yang optimal?</w:t>
+        <w:t>text-processing</w:t>
+      </w:r>
+      <w:r>
+        <w:t xml:space="preserve"> dengan optimal?</w:t>
       </w:r>
     </w:p>
     <w:p>
@@ -5372,45 +3009,30 @@
           <w:numId w:val="4"/>
         </w:numPr>
       </w:pPr>
-      <w:proofErr w:type="spellStart"/>
-      <w:r>
-        <w:t>Diantara</w:t>
-      </w:r>
-      <w:proofErr w:type="spellEnd"/>
-      <w:r>
-        <w:t xml:space="preserve"> </w:t>
-      </w:r>
-      <w:proofErr w:type="spellStart"/>
-      <w:r>
-        <w:t>metode</w:t>
-      </w:r>
-      <w:proofErr w:type="spellEnd"/>
-      <w:r>
-        <w:t xml:space="preserve"> LSTM dan Bidirectional LSTM, </w:t>
-      </w:r>
-      <w:proofErr w:type="spellStart"/>
-      <w:r>
-        <w:t>manakah</w:t>
-      </w:r>
-      <w:proofErr w:type="spellEnd"/>
-      <w:r>
-        <w:t xml:space="preserve"> yang </w:t>
-      </w:r>
-      <w:proofErr w:type="spellStart"/>
-      <w:r>
-        <w:t>lebih</w:t>
-      </w:r>
-      <w:proofErr w:type="spellEnd"/>
-      <w:r>
-        <w:t xml:space="preserve"> optimal dengan </w:t>
-      </w:r>
-      <w:proofErr w:type="spellStart"/>
-      <w:r>
-        <w:t>masalah</w:t>
-      </w:r>
-      <w:proofErr w:type="spellEnd"/>
-      <w:r>
-        <w:t xml:space="preserve"> ini?</w:t>
+      <w:r>
+        <w:t xml:space="preserve">Artistektur </w:t>
+      </w:r>
+      <w:r>
+        <w:rPr>
+          <w:i/>
+          <w:iCs/>
+        </w:rPr>
+        <w:t>deep learning</w:t>
+      </w:r>
+      <w:r>
+        <w:t xml:space="preserve"> seperti apa yang mampu memberikan hasil akurasi yang optimal?</w:t>
+      </w:r>
+    </w:p>
+    <w:p>
+      <w:pPr>
+        <w:pStyle w:val="ListParagraph"/>
+        <w:numPr>
+          <w:ilvl w:val="0"/>
+          <w:numId w:val="4"/>
+        </w:numPr>
+      </w:pPr>
+      <w:r>
+        <w:t>Diantara metode LSTM dan Bidirectional LSTM, manakah yang lebih optimal dengan masalah ini?</w:t>
       </w:r>
     </w:p>
     <w:p>
@@ -5441,47 +3063,28 @@
           <w:numId w:val="5"/>
         </w:numPr>
       </w:pPr>
-      <w:proofErr w:type="spellStart"/>
-      <w:r>
-        <w:t>Menerapkan</w:t>
-      </w:r>
-      <w:proofErr w:type="spellEnd"/>
-      <w:r>
-        <w:t xml:space="preserve"> </w:t>
-      </w:r>
-      <w:proofErr w:type="spellStart"/>
-      <w:r>
-        <w:t>metode</w:t>
-      </w:r>
-      <w:proofErr w:type="spellEnd"/>
-      <w:r>
-        <w:t xml:space="preserve"> LSTM dan Bidirectional LSTM untuk </w:t>
-      </w:r>
-      <w:proofErr w:type="spellStart"/>
-      <w:r>
-        <w:t>mendeteksi</w:t>
-      </w:r>
-      <w:proofErr w:type="spellEnd"/>
-      <w:r>
-        <w:t xml:space="preserve"> </w:t>
+      <w:r>
+        <w:t xml:space="preserve">Melakukan klasifikasi </w:t>
       </w:r>
       <w:r>
         <w:rPr>
           <w:i/>
           <w:iCs/>
         </w:rPr>
-        <w:t>Indonesian hate speech tweet</w:t>
-      </w:r>
-      <w:r>
-        <w:t xml:space="preserve"> </w:t>
-      </w:r>
-      <w:proofErr w:type="spellStart"/>
-      <w:r>
-        <w:t>secara</w:t>
-      </w:r>
-      <w:proofErr w:type="spellEnd"/>
-      <w:r>
-        <w:t xml:space="preserve"> optimal</w:t>
+        <w:t xml:space="preserve">text processing </w:t>
+      </w:r>
+      <w:r>
+        <w:t xml:space="preserve">ujar kebencian pengguna Twitter di Indonesia menggunakan </w:t>
+      </w:r>
+      <w:r>
+        <w:rPr>
+          <w:i/>
+          <w:iCs/>
+        </w:rPr>
+        <w:t>deep learning</w:t>
+      </w:r>
+      <w:r>
+        <w:t>.</w:t>
       </w:r>
     </w:p>
     <w:p>
@@ -5492,63 +3095,28 @@
           <w:numId w:val="5"/>
         </w:numPr>
       </w:pPr>
-      <w:proofErr w:type="spellStart"/>
-      <w:r>
-        <w:t>Mengetahui</w:t>
-      </w:r>
-      <w:proofErr w:type="spellEnd"/>
-      <w:r>
-        <w:t xml:space="preserve"> </w:t>
-      </w:r>
-      <w:proofErr w:type="spellStart"/>
-      <w:r>
-        <w:t>arsitektur</w:t>
-      </w:r>
-      <w:proofErr w:type="spellEnd"/>
-      <w:r>
-        <w:t xml:space="preserve"> </w:t>
+      <w:r>
+        <w:t xml:space="preserve">Mengetahui </w:t>
       </w:r>
       <w:r>
         <w:rPr>
           <w:i/>
           <w:iCs/>
         </w:rPr>
-        <w:t>deep learning</w:t>
-      </w:r>
-      <w:r>
-        <w:t xml:space="preserve"> yang </w:t>
-      </w:r>
-      <w:proofErr w:type="spellStart"/>
-      <w:r>
-        <w:t>mampu</w:t>
-      </w:r>
-      <w:proofErr w:type="spellEnd"/>
-      <w:r>
-        <w:t xml:space="preserve"> </w:t>
-      </w:r>
-      <w:proofErr w:type="spellStart"/>
-      <w:r>
-        <w:t>memberikan</w:t>
-      </w:r>
-      <w:proofErr w:type="spellEnd"/>
-      <w:r>
-        <w:t xml:space="preserve"> </w:t>
-      </w:r>
-      <w:proofErr w:type="spellStart"/>
-      <w:r>
-        <w:t>hasil</w:t>
-      </w:r>
-      <w:proofErr w:type="spellEnd"/>
-      <w:r>
-        <w:t xml:space="preserve"> </w:t>
-      </w:r>
-      <w:proofErr w:type="spellStart"/>
-      <w:r>
-        <w:t>akurasi</w:t>
-      </w:r>
-      <w:proofErr w:type="spellEnd"/>
-      <w:r>
-        <w:t xml:space="preserve"> optimal.</w:t>
+        <w:t>layer</w:t>
+      </w:r>
+      <w:r>
+        <w:t xml:space="preserve"> LSTM dan Bidirectional LSTM dapat melakukan klasifikasi </w:t>
+      </w:r>
+      <w:r>
+        <w:rPr>
+          <w:i/>
+          <w:iCs/>
+        </w:rPr>
+        <w:t>text processing</w:t>
+      </w:r>
+      <w:r>
+        <w:t xml:space="preserve"> dengan optimal atau tidak.</w:t>
       </w:r>
     </w:p>
     <w:p>
@@ -5559,79 +3127,44 @@
           <w:numId w:val="5"/>
         </w:numPr>
       </w:pPr>
-      <w:proofErr w:type="spellStart"/>
-      <w:r>
-        <w:t>Mengetahui</w:t>
-      </w:r>
-      <w:proofErr w:type="spellEnd"/>
-      <w:r>
-        <w:t xml:space="preserve"> </w:t>
-      </w:r>
-      <w:proofErr w:type="spellStart"/>
-      <w:r>
-        <w:t>metode</w:t>
-      </w:r>
-      <w:proofErr w:type="spellEnd"/>
-      <w:r>
-        <w:t xml:space="preserve"> </w:t>
-      </w:r>
-      <w:proofErr w:type="spellStart"/>
-      <w:r>
-        <w:t>manakah</w:t>
-      </w:r>
-      <w:proofErr w:type="spellEnd"/>
-      <w:r>
-        <w:t xml:space="preserve"> </w:t>
-      </w:r>
-      <w:proofErr w:type="spellStart"/>
-      <w:r>
-        <w:t>diantara</w:t>
-      </w:r>
-      <w:proofErr w:type="spellEnd"/>
-      <w:r>
-        <w:t xml:space="preserve"> LSTM dan Bidirectional LSTM yang </w:t>
-      </w:r>
-      <w:proofErr w:type="spellStart"/>
-      <w:r>
-        <w:t>lebih</w:t>
-      </w:r>
-      <w:proofErr w:type="spellEnd"/>
-      <w:r>
-        <w:t xml:space="preserve"> </w:t>
-      </w:r>
-      <w:proofErr w:type="spellStart"/>
-      <w:r>
-        <w:t>baik</w:t>
-      </w:r>
-      <w:proofErr w:type="spellEnd"/>
-      <w:r>
-        <w:t xml:space="preserve"> dan optimal </w:t>
-      </w:r>
-      <w:proofErr w:type="spellStart"/>
-      <w:r>
-        <w:t>dalam</w:t>
-      </w:r>
-      <w:proofErr w:type="spellEnd"/>
-      <w:r>
-        <w:t xml:space="preserve"> </w:t>
-      </w:r>
-      <w:proofErr w:type="spellStart"/>
-      <w:r>
-        <w:t>mendeteksi</w:t>
-      </w:r>
-      <w:proofErr w:type="spellEnd"/>
-      <w:r>
-        <w:t xml:space="preserve"> </w:t>
-      </w:r>
-      <w:bookmarkStart w:id="5" w:name="_Hlk113299159"/>
+      <w:r>
+        <w:t xml:space="preserve">Mengetahui arsitektur </w:t>
+      </w:r>
       <w:r>
         <w:rPr>
           <w:i/>
           <w:iCs/>
         </w:rPr>
-        <w:t>Indonesian hate speech tweet</w:t>
-      </w:r>
-      <w:bookmarkEnd w:id="5"/>
+        <w:t>deep learning</w:t>
+      </w:r>
+      <w:r>
+        <w:t xml:space="preserve"> seperti apa yang mampu memberikan hasil akurasi optimal.</w:t>
+      </w:r>
+    </w:p>
+    <w:p>
+      <w:pPr>
+        <w:pStyle w:val="ListParagraph"/>
+        <w:numPr>
+          <w:ilvl w:val="0"/>
+          <w:numId w:val="5"/>
+        </w:numPr>
+      </w:pPr>
+      <w:r>
+        <w:t xml:space="preserve">Mengetahui metode manakah diantara LSTM dan Bidirectional LSTM yang lebih baik dan optimal dalam mendeteksi </w:t>
+      </w:r>
+      <w:r>
+        <w:t xml:space="preserve">ujar kebencian </w:t>
+      </w:r>
+      <w:r>
+        <w:rPr>
+          <w:i/>
+          <w:iCs/>
+        </w:rPr>
+        <w:t xml:space="preserve">tweets </w:t>
+      </w:r>
+      <w:r>
+        <w:t>pengguna Twitter di Indonesia.</w:t>
+      </w:r>
     </w:p>
     <w:p>
       <w:pPr>
@@ -5642,7 +3175,7 @@
           <w:lang w:val="id-ID"/>
         </w:rPr>
       </w:pPr>
-      <w:bookmarkStart w:id="6" w:name="_Toc221430323"/>
+      <w:bookmarkStart w:id="5" w:name="_Toc221430323"/>
       <w:r>
         <w:rPr>
           <w:rFonts w:ascii="Times New Roman" w:hAnsi="Times New Roman" w:cs="Times New Roman"/>
@@ -5651,7 +3184,7 @@
         </w:rPr>
         <w:t>Batasan Masalah</w:t>
       </w:r>
-      <w:bookmarkEnd w:id="6"/>
+      <w:bookmarkEnd w:id="5"/>
     </w:p>
     <w:p>
       <w:pPr>
@@ -5675,7 +3208,7 @@
           <w:lang w:val="id-ID"/>
         </w:rPr>
       </w:pPr>
-      <w:bookmarkStart w:id="7" w:name="_Toc221430324"/>
+      <w:bookmarkStart w:id="6" w:name="_Toc221430324"/>
       <w:r>
         <w:rPr>
           <w:rFonts w:ascii="Times New Roman" w:hAnsi="Times New Roman" w:cs="Times New Roman"/>
@@ -5684,7 +3217,7 @@
         </w:rPr>
         <w:t>Metodologi Penelitian</w:t>
       </w:r>
-      <w:bookmarkEnd w:id="7"/>
+      <w:bookmarkEnd w:id="6"/>
     </w:p>
     <w:p>
       <w:pPr>
@@ -5709,7 +3242,7 @@
           <w:lang w:val="id-ID"/>
         </w:rPr>
       </w:pPr>
-      <w:bookmarkStart w:id="8" w:name="_Toc221430325"/>
+      <w:bookmarkStart w:id="7" w:name="_Toc221430325"/>
       <w:r>
         <w:rPr>
           <w:rFonts w:ascii="Times New Roman" w:hAnsi="Times New Roman" w:cs="Times New Roman"/>
@@ -5718,7 +3251,7 @@
         </w:rPr>
         <w:t>Sistematika Penulisan</w:t>
       </w:r>
-      <w:bookmarkEnd w:id="8"/>
+      <w:bookmarkEnd w:id="7"/>
     </w:p>
     <w:p>
       <w:pPr>
@@ -5770,7 +3303,7 @@
         </w:rPr>
         <w:br w:type="page"/>
       </w:r>
-      <w:bookmarkStart w:id="9" w:name="_Toc221430326"/>
+      <w:bookmarkStart w:id="8" w:name="_Toc221430326"/>
       <w:r>
         <w:rPr>
           <w:rFonts w:ascii="Times New Roman" w:hAnsi="Times New Roman"/>
@@ -5789,7 +3322,7 @@
         </w:rPr>
         <w:t>LANDASAN TEORI</w:t>
       </w:r>
-      <w:bookmarkEnd w:id="9"/>
+      <w:bookmarkEnd w:id="8"/>
     </w:p>
     <w:p>
       <w:pPr>
@@ -5845,13 +3378,8 @@
         </w:rPr>
         <w:t xml:space="preserve">Bagian ini </w:t>
       </w:r>
-      <w:proofErr w:type="spellStart"/>
-      <w:r>
-        <w:t>menguraikan</w:t>
-      </w:r>
-      <w:proofErr w:type="spellEnd"/>
-      <w:r>
-        <w:t xml:space="preserve"> </w:t>
+      <w:r>
+        <w:t xml:space="preserve">menguraikan </w:t>
       </w:r>
       <w:r>
         <w:rPr>
@@ -5859,253 +3387,8 @@
         </w:rPr>
         <w:t xml:space="preserve"> mengenai </w:t>
       </w:r>
-      <w:proofErr w:type="spellStart"/>
-      <w:r>
-        <w:t>rencana</w:t>
-      </w:r>
-      <w:proofErr w:type="spellEnd"/>
-      <w:r>
-        <w:t xml:space="preserve"> </w:t>
-      </w:r>
-      <w:proofErr w:type="spellStart"/>
-      <w:r>
-        <w:t>langkah-langkah</w:t>
-      </w:r>
-      <w:proofErr w:type="spellEnd"/>
-      <w:r>
-        <w:t xml:space="preserve"> yang </w:t>
-      </w:r>
-      <w:proofErr w:type="spellStart"/>
-      <w:r>
-        <w:t>akan</w:t>
-      </w:r>
-      <w:proofErr w:type="spellEnd"/>
-      <w:r>
-        <w:t xml:space="preserve"> </w:t>
-      </w:r>
-      <w:proofErr w:type="spellStart"/>
-      <w:r>
-        <w:t>dilakukan</w:t>
-      </w:r>
-      <w:proofErr w:type="spellEnd"/>
-      <w:r>
-        <w:t xml:space="preserve"> </w:t>
-      </w:r>
-      <w:proofErr w:type="spellStart"/>
-      <w:r>
-        <w:t>dalam</w:t>
-      </w:r>
-      <w:proofErr w:type="spellEnd"/>
-      <w:r>
-        <w:t xml:space="preserve"> </w:t>
-      </w:r>
-      <w:proofErr w:type="spellStart"/>
-      <w:r>
-        <w:t>penelitian</w:t>
-      </w:r>
-      <w:proofErr w:type="spellEnd"/>
-      <w:r>
-        <w:t xml:space="preserve">. </w:t>
-      </w:r>
-      <w:proofErr w:type="spellStart"/>
-      <w:r>
-        <w:t>Termasuk</w:t>
-      </w:r>
-      <w:proofErr w:type="spellEnd"/>
-      <w:r>
-        <w:t xml:space="preserve"> </w:t>
-      </w:r>
-      <w:proofErr w:type="spellStart"/>
-      <w:r>
-        <w:t>bagaimana</w:t>
-      </w:r>
-      <w:proofErr w:type="spellEnd"/>
-      <w:r>
-        <w:t xml:space="preserve"> </w:t>
-      </w:r>
-      <w:proofErr w:type="spellStart"/>
-      <w:r>
-        <w:t>cara</w:t>
-      </w:r>
-      <w:proofErr w:type="spellEnd"/>
-      <w:r>
-        <w:t xml:space="preserve"> </w:t>
-      </w:r>
-      <w:proofErr w:type="spellStart"/>
-      <w:r>
-        <w:t>mendapatkan</w:t>
-      </w:r>
-      <w:proofErr w:type="spellEnd"/>
-      <w:r>
-        <w:t xml:space="preserve"> data, </w:t>
-      </w:r>
-      <w:proofErr w:type="spellStart"/>
-      <w:r>
-        <w:t>cara</w:t>
-      </w:r>
-      <w:proofErr w:type="spellEnd"/>
-      <w:r>
-        <w:t xml:space="preserve"> </w:t>
-      </w:r>
-      <w:proofErr w:type="spellStart"/>
-      <w:r>
-        <w:t>mengolah</w:t>
-      </w:r>
-      <w:proofErr w:type="spellEnd"/>
-      <w:r>
-        <w:t xml:space="preserve"> data, </w:t>
-      </w:r>
-      <w:proofErr w:type="spellStart"/>
-      <w:r>
-        <w:t>cara</w:t>
-      </w:r>
-      <w:proofErr w:type="spellEnd"/>
-      <w:r>
-        <w:t xml:space="preserve"> </w:t>
-      </w:r>
-      <w:proofErr w:type="spellStart"/>
-      <w:r>
-        <w:t>membuat</w:t>
-      </w:r>
-      <w:proofErr w:type="spellEnd"/>
-      <w:r>
-        <w:t xml:space="preserve"> </w:t>
-      </w:r>
-      <w:proofErr w:type="spellStart"/>
-      <w:r>
-        <w:t>alat</w:t>
-      </w:r>
-      <w:proofErr w:type="spellEnd"/>
-      <w:r>
-        <w:t xml:space="preserve"> uji </w:t>
-      </w:r>
-      <w:proofErr w:type="spellStart"/>
-      <w:r>
-        <w:t>jika</w:t>
-      </w:r>
-      <w:proofErr w:type="spellEnd"/>
-      <w:r>
-        <w:t xml:space="preserve"> </w:t>
-      </w:r>
-      <w:proofErr w:type="spellStart"/>
-      <w:r>
-        <w:t>diperlukan</w:t>
-      </w:r>
-      <w:proofErr w:type="spellEnd"/>
-      <w:r>
-        <w:t xml:space="preserve">, </w:t>
-      </w:r>
-      <w:proofErr w:type="spellStart"/>
-      <w:r>
-        <w:t>cara</w:t>
-      </w:r>
-      <w:proofErr w:type="spellEnd"/>
-      <w:r>
-        <w:t xml:space="preserve"> </w:t>
-      </w:r>
-      <w:proofErr w:type="spellStart"/>
-      <w:r>
-        <w:t>analisis</w:t>
-      </w:r>
-      <w:proofErr w:type="spellEnd"/>
-      <w:r>
-        <w:t xml:space="preserve"> data, </w:t>
-      </w:r>
-      <w:proofErr w:type="spellStart"/>
-      <w:r>
-        <w:t>cara</w:t>
-      </w:r>
-      <w:proofErr w:type="spellEnd"/>
-      <w:r>
-        <w:t xml:space="preserve"> </w:t>
-      </w:r>
-      <w:proofErr w:type="spellStart"/>
-      <w:r>
-        <w:t>pengujian</w:t>
-      </w:r>
-      <w:proofErr w:type="spellEnd"/>
-      <w:r>
-        <w:t xml:space="preserve">, dan di </w:t>
-      </w:r>
-      <w:proofErr w:type="spellStart"/>
-      <w:r>
-        <w:t>bagian</w:t>
-      </w:r>
-      <w:proofErr w:type="spellEnd"/>
-      <w:r>
-        <w:t xml:space="preserve"> </w:t>
-      </w:r>
-      <w:proofErr w:type="spellStart"/>
-      <w:r>
-        <w:t>akhir</w:t>
-      </w:r>
-      <w:proofErr w:type="spellEnd"/>
-      <w:r>
-        <w:t xml:space="preserve"> </w:t>
-      </w:r>
-      <w:proofErr w:type="spellStart"/>
-      <w:r>
-        <w:t>diberikan</w:t>
-      </w:r>
-      <w:proofErr w:type="spellEnd"/>
-      <w:r>
-        <w:t xml:space="preserve"> </w:t>
-      </w:r>
-      <w:proofErr w:type="spellStart"/>
-      <w:r>
-        <w:t>desain</w:t>
-      </w:r>
-      <w:proofErr w:type="spellEnd"/>
-      <w:r>
-        <w:t xml:space="preserve"> </w:t>
-      </w:r>
-      <w:proofErr w:type="spellStart"/>
-      <w:r>
-        <w:t>alat</w:t>
-      </w:r>
-      <w:proofErr w:type="spellEnd"/>
-      <w:r>
-        <w:t xml:space="preserve"> uji </w:t>
-      </w:r>
-      <w:proofErr w:type="spellStart"/>
-      <w:r>
-        <w:t>serta</w:t>
-      </w:r>
-      <w:proofErr w:type="spellEnd"/>
-      <w:r>
-        <w:t xml:space="preserve"> user interface </w:t>
-      </w:r>
-      <w:proofErr w:type="spellStart"/>
-      <w:r>
-        <w:t>dari</w:t>
-      </w:r>
-      <w:proofErr w:type="spellEnd"/>
-      <w:r>
-        <w:t xml:space="preserve"> </w:t>
-      </w:r>
-      <w:proofErr w:type="spellStart"/>
-      <w:r>
-        <w:t>alat</w:t>
-      </w:r>
-      <w:proofErr w:type="spellEnd"/>
-      <w:r>
-        <w:t xml:space="preserve"> uji yang </w:t>
-      </w:r>
-      <w:proofErr w:type="spellStart"/>
-      <w:r>
-        <w:t>akan</w:t>
-      </w:r>
-      <w:proofErr w:type="spellEnd"/>
-      <w:r>
-        <w:t xml:space="preserve"> </w:t>
-      </w:r>
-      <w:proofErr w:type="spellStart"/>
-      <w:r>
-        <w:t>dibangun</w:t>
-      </w:r>
-      <w:proofErr w:type="spellEnd"/>
-      <w:r>
-        <w:t>.</w:t>
+      <w:r>
+        <w:t>rencana langkah-langkah yang akan dilakukan dalam penelitian. Termasuk bagaimana cara mendapatkan data, cara mengolah data, cara membuat alat uji jika diperlukan, cara analisis data, cara pengujian, dan di bagian akhir diberikan desain alat uji serta user interface dari alat uji yang akan dibangun.</w:t>
       </w:r>
     </w:p>
     <w:p>
@@ -6129,7 +3412,7 @@
           <w:lang w:val="id-ID"/>
         </w:rPr>
       </w:pPr>
-      <w:bookmarkStart w:id="10" w:name="_Toc221430327"/>
+      <w:bookmarkStart w:id="9" w:name="_Toc221430327"/>
       <w:r>
         <w:rPr>
           <w:rFonts w:ascii="Times New Roman" w:hAnsi="Times New Roman" w:cs="Times New Roman"/>
@@ -6138,7 +3421,6 @@
         </w:rPr>
         <w:t>D</w:t>
       </w:r>
-      <w:proofErr w:type="spellStart"/>
       <w:r>
         <w:rPr>
           <w:rFonts w:ascii="Times New Roman" w:hAnsi="Times New Roman" w:cs="Times New Roman"/>
@@ -6146,19 +3428,9 @@
           <w:szCs w:val="28"/>
           <w:lang w:val="id-ID"/>
         </w:rPr>
-        <w:t>aftar</w:t>
-      </w:r>
-      <w:proofErr w:type="spellEnd"/>
-      <w:r>
-        <w:rPr>
-          <w:rFonts w:ascii="Times New Roman" w:hAnsi="Times New Roman" w:cs="Times New Roman"/>
-          <w:sz w:val="28"/>
-          <w:szCs w:val="28"/>
-          <w:lang w:val="id-ID"/>
-        </w:rPr>
-        <w:t xml:space="preserve"> Pustaka</w:t>
-      </w:r>
-      <w:bookmarkEnd w:id="10"/>
+        <w:t>aftar Pustaka</w:t>
+      </w:r>
+      <w:bookmarkEnd w:id="9"/>
     </w:p>
     <w:p>
       <w:pPr>
@@ -6214,47 +3486,11 @@
         </w:rPr>
         <w:t xml:space="preserve"> </w:t>
       </w:r>
-      <w:proofErr w:type="spellStart"/>
-      <w:r>
-        <w:rPr>
-          <w:lang w:val="id-ID"/>
-        </w:rPr>
-        <w:t>Baker</w:t>
-      </w:r>
-      <w:proofErr w:type="spellEnd"/>
-      <w:r>
-        <w:rPr>
-          <w:lang w:val="id-ID"/>
-        </w:rPr>
-        <w:t xml:space="preserve">, A.A., </w:t>
-      </w:r>
-      <w:proofErr w:type="spellStart"/>
-      <w:r>
-        <w:rPr>
-          <w:lang w:val="id-ID"/>
-        </w:rPr>
-        <w:t>Sosro</w:t>
-      </w:r>
-      <w:proofErr w:type="spellEnd"/>
-      <w:r>
-        <w:rPr>
-          <w:lang w:val="id-ID"/>
-        </w:rPr>
-        <w:t xml:space="preserve">, K., </w:t>
-      </w:r>
-      <w:proofErr w:type="spellStart"/>
-      <w:r>
-        <w:rPr>
-          <w:lang w:val="id-ID"/>
-        </w:rPr>
-        <w:t>Suditomo</w:t>
-      </w:r>
-      <w:proofErr w:type="spellEnd"/>
-      <w:r>
-        <w:rPr>
-          <w:lang w:val="id-ID"/>
-        </w:rPr>
-        <w:t xml:space="preserve">, B. (1998), Pembakaran hutan di Kalimantan, </w:t>
+      <w:r>
+        <w:rPr>
+          <w:lang w:val="id-ID"/>
+        </w:rPr>
+        <w:t xml:space="preserve">Baker, A.A., Sosro, K., Suditomo, B. (1998), Pembakaran hutan di Kalimantan, </w:t>
       </w:r>
       <w:r>
         <w:rPr>
@@ -6320,103 +3556,11 @@
         </w:rPr>
         <w:t xml:space="preserve"> </w:t>
       </w:r>
-      <w:proofErr w:type="spellStart"/>
-      <w:r>
-        <w:rPr>
-          <w:lang w:val="id-ID"/>
-        </w:rPr>
-        <w:t>Cotton</w:t>
-      </w:r>
-      <w:proofErr w:type="spellEnd"/>
-      <w:r>
-        <w:rPr>
-          <w:lang w:val="id-ID"/>
-        </w:rPr>
-        <w:t xml:space="preserve">, F.A. (1998), </w:t>
-      </w:r>
-      <w:proofErr w:type="spellStart"/>
-      <w:r>
-        <w:rPr>
-          <w:lang w:val="id-ID"/>
-        </w:rPr>
-        <w:t>Kinetics</w:t>
-      </w:r>
-      <w:proofErr w:type="spellEnd"/>
-      <w:r>
-        <w:rPr>
-          <w:lang w:val="id-ID"/>
-        </w:rPr>
-        <w:t xml:space="preserve"> </w:t>
-      </w:r>
-      <w:proofErr w:type="spellStart"/>
-      <w:r>
-        <w:rPr>
-          <w:lang w:val="id-ID"/>
-        </w:rPr>
-        <w:t>of</w:t>
-      </w:r>
-      <w:proofErr w:type="spellEnd"/>
-      <w:r>
-        <w:rPr>
-          <w:lang w:val="id-ID"/>
-        </w:rPr>
-        <w:t xml:space="preserve"> </w:t>
-      </w:r>
-      <w:proofErr w:type="spellStart"/>
-      <w:r>
-        <w:rPr>
-          <w:lang w:val="id-ID"/>
-        </w:rPr>
-        <w:t>gassification</w:t>
-      </w:r>
-      <w:proofErr w:type="spellEnd"/>
-      <w:r>
-        <w:rPr>
-          <w:lang w:val="id-ID"/>
-        </w:rPr>
-        <w:t xml:space="preserve"> </w:t>
-      </w:r>
-      <w:proofErr w:type="spellStart"/>
-      <w:r>
-        <w:rPr>
-          <w:lang w:val="id-ID"/>
-        </w:rPr>
-        <w:t>of</w:t>
-      </w:r>
-      <w:proofErr w:type="spellEnd"/>
-      <w:r>
-        <w:rPr>
-          <w:lang w:val="id-ID"/>
-        </w:rPr>
-        <w:t xml:space="preserve"> </w:t>
-      </w:r>
-      <w:proofErr w:type="spellStart"/>
-      <w:r>
-        <w:rPr>
-          <w:lang w:val="id-ID"/>
-        </w:rPr>
-        <w:t>brown</w:t>
-      </w:r>
-      <w:proofErr w:type="spellEnd"/>
-      <w:r>
-        <w:rPr>
-          <w:lang w:val="id-ID"/>
-        </w:rPr>
-        <w:t xml:space="preserve"> </w:t>
-      </w:r>
-      <w:proofErr w:type="spellStart"/>
-      <w:r>
-        <w:rPr>
-          <w:lang w:val="id-ID"/>
-        </w:rPr>
-        <w:t>coal</w:t>
-      </w:r>
-      <w:proofErr w:type="spellEnd"/>
-      <w:r>
-        <w:rPr>
-          <w:lang w:val="id-ID"/>
-        </w:rPr>
-        <w:t xml:space="preserve">, </w:t>
+      <w:r>
+        <w:rPr>
+          <w:lang w:val="id-ID"/>
+        </w:rPr>
+        <w:t xml:space="preserve">Cotton, F.A. (1998), Kinetics of gassification of brown coal, </w:t>
       </w:r>
       <w:r>
         <w:rPr>
@@ -6424,653 +3568,183 @@
           <w:iCs/>
           <w:lang w:val="id-ID"/>
         </w:rPr>
-        <w:t xml:space="preserve">J. Am. </w:t>
-      </w:r>
-      <w:proofErr w:type="spellStart"/>
+        <w:t xml:space="preserve">J. Am. Chem. Soc. </w:t>
+      </w:r>
+      <w:r>
+        <w:rPr>
+          <w:b/>
+          <w:bCs/>
+          <w:lang w:val="id-ID"/>
+        </w:rPr>
+        <w:t xml:space="preserve">54, </w:t>
+      </w:r>
+      <w:r>
+        <w:rPr>
+          <w:lang w:val="id-ID"/>
+        </w:rPr>
+        <w:t xml:space="preserve">38 – 43. </w:t>
+      </w:r>
+    </w:p>
+    <w:p>
+      <w:pPr>
+        <w:pStyle w:val="Header"/>
+        <w:rPr>
+          <w:lang w:val="id-ID"/>
+        </w:rPr>
+      </w:pPr>
+      <w:r>
+        <w:rPr>
+          <w:lang w:val="id-ID"/>
+        </w:rPr>
+        <w:t xml:space="preserve"> </w:t>
+      </w:r>
+    </w:p>
+    <w:p>
+      <w:pPr>
+        <w:pStyle w:val="Header"/>
+        <w:ind w:left="540" w:hanging="540"/>
+        <w:rPr>
+          <w:lang w:val="id-ID"/>
+        </w:rPr>
+      </w:pPr>
+      <w:r>
+        <w:rPr>
+          <w:lang w:val="id-ID"/>
+        </w:rPr>
+        <w:t>[3]</w:t>
+      </w:r>
+      <w:r>
+        <w:rPr>
+          <w:rFonts w:ascii="Arial" w:hAnsi="Arial" w:cs="Arial"/>
+          <w:lang w:val="id-ID"/>
+        </w:rPr>
+        <w:t xml:space="preserve"> </w:t>
+      </w:r>
+      <w:r>
+        <w:rPr>
+          <w:lang w:val="id-ID"/>
+        </w:rPr>
+        <w:t>Hill, R. (1997),</w:t>
+      </w:r>
       <w:r>
         <w:rPr>
           <w:i/>
           <w:iCs/>
           <w:lang w:val="id-ID"/>
         </w:rPr>
-        <w:t>Chem</w:t>
-      </w:r>
-      <w:proofErr w:type="spellEnd"/>
+        <w:t xml:space="preserve"> The Mathematical Theory of Plasticity, </w:t>
+      </w:r>
+      <w:r>
+        <w:rPr>
+          <w:lang w:val="id-ID"/>
+        </w:rPr>
+        <w:t xml:space="preserve">Oxford Press, Oxford, 545 – 547.  </w:t>
+      </w:r>
+    </w:p>
+    <w:p>
+      <w:pPr>
+        <w:pStyle w:val="Header"/>
+        <w:rPr>
+          <w:lang w:val="id-ID"/>
+        </w:rPr>
+      </w:pPr>
+      <w:r>
+        <w:rPr>
+          <w:lang w:val="id-ID"/>
+        </w:rPr>
+        <w:t xml:space="preserve"> </w:t>
+      </w:r>
+    </w:p>
+    <w:p>
+      <w:pPr>
+        <w:pStyle w:val="Header"/>
+        <w:ind w:left="540" w:hanging="540"/>
+        <w:rPr>
+          <w:lang w:val="id-ID"/>
+        </w:rPr>
+      </w:pPr>
+      <w:r>
+        <w:rPr>
+          <w:lang w:val="id-ID"/>
+        </w:rPr>
+        <w:t>[4]</w:t>
+      </w:r>
+      <w:r>
+        <w:rPr>
+          <w:rFonts w:ascii="Arial" w:hAnsi="Arial" w:cs="Arial"/>
+          <w:lang w:val="id-ID"/>
+        </w:rPr>
+        <w:t xml:space="preserve"> </w:t>
+      </w:r>
+      <w:r>
+        <w:rPr>
+          <w:lang w:val="id-ID"/>
+        </w:rPr>
+        <w:t xml:space="preserve">Stark, H. (1998), The dynamics of surface adsorption, </w:t>
+      </w:r>
       <w:r>
         <w:rPr>
           <w:i/>
           <w:iCs/>
           <w:lang w:val="id-ID"/>
         </w:rPr>
-        <w:t xml:space="preserve">. </w:t>
-      </w:r>
-      <w:proofErr w:type="spellStart"/>
+        <w:t xml:space="preserve">Proceedings of the International Congress on Current Aspects of Quantum Chemistry, </w:t>
+      </w:r>
+      <w:r>
+        <w:rPr>
+          <w:lang w:val="id-ID"/>
+        </w:rPr>
+        <w:t xml:space="preserve">London, U.K., Carbo R., Editor, Prentice Hall, 24 – 36. </w:t>
+      </w:r>
+    </w:p>
+    <w:p>
+      <w:pPr>
+        <w:pStyle w:val="Header"/>
+        <w:rPr>
+          <w:lang w:val="id-ID"/>
+        </w:rPr>
+      </w:pPr>
+      <w:r>
+        <w:rPr>
+          <w:lang w:val="id-ID"/>
+        </w:rPr>
+        <w:t xml:space="preserve"> </w:t>
+      </w:r>
+    </w:p>
+    <w:p>
+      <w:pPr>
+        <w:pStyle w:val="Header"/>
+        <w:ind w:left="540" w:hanging="540"/>
+        <w:rPr>
+          <w:lang w:val="id-ID"/>
+        </w:rPr>
+      </w:pPr>
+      <w:r>
+        <w:rPr>
+          <w:lang w:val="id-ID"/>
+        </w:rPr>
+        <w:t>[5]</w:t>
+      </w:r>
+      <w:r>
+        <w:rPr>
+          <w:rFonts w:ascii="Arial" w:hAnsi="Arial" w:cs="Arial"/>
+          <w:lang w:val="id-ID"/>
+        </w:rPr>
+        <w:t xml:space="preserve"> </w:t>
+      </w:r>
+      <w:r>
+        <w:rPr>
+          <w:lang w:val="id-ID"/>
+        </w:rPr>
+        <w:t xml:space="preserve">Thomas, J. (1998), Pretreatment of lanthanide, dalam </w:t>
+      </w:r>
       <w:r>
         <w:rPr>
           <w:i/>
           <w:iCs/>
           <w:lang w:val="id-ID"/>
         </w:rPr>
-        <w:t>Soc</w:t>
-      </w:r>
-      <w:proofErr w:type="spellEnd"/>
-      <w:r>
-        <w:rPr>
-          <w:i/>
-          <w:iCs/>
-          <w:lang w:val="id-ID"/>
-        </w:rPr>
-        <w:t xml:space="preserve">. </w:t>
-      </w:r>
-      <w:r>
-        <w:rPr>
-          <w:b/>
-          <w:bCs/>
-          <w:lang w:val="id-ID"/>
-        </w:rPr>
-        <w:t xml:space="preserve">54, </w:t>
-      </w:r>
-      <w:r>
-        <w:rPr>
-          <w:lang w:val="id-ID"/>
-        </w:rPr>
-        <w:t xml:space="preserve">38 – 43. </w:t>
-      </w:r>
-    </w:p>
-    <w:p>
-      <w:pPr>
-        <w:pStyle w:val="Header"/>
-        <w:rPr>
-          <w:lang w:val="id-ID"/>
-        </w:rPr>
-      </w:pPr>
-      <w:r>
-        <w:rPr>
-          <w:lang w:val="id-ID"/>
-        </w:rPr>
-        <w:t xml:space="preserve"> </w:t>
-      </w:r>
-    </w:p>
-    <w:p>
-      <w:pPr>
-        <w:pStyle w:val="Header"/>
-        <w:ind w:left="540" w:hanging="540"/>
-        <w:rPr>
-          <w:lang w:val="id-ID"/>
-        </w:rPr>
-      </w:pPr>
-      <w:r>
-        <w:rPr>
-          <w:lang w:val="id-ID"/>
-        </w:rPr>
-        <w:t>[3]</w:t>
-      </w:r>
-      <w:r>
-        <w:rPr>
-          <w:rFonts w:ascii="Arial" w:hAnsi="Arial" w:cs="Arial"/>
-          <w:lang w:val="id-ID"/>
-        </w:rPr>
-        <w:t xml:space="preserve"> </w:t>
-      </w:r>
-      <w:r>
-        <w:rPr>
-          <w:lang w:val="id-ID"/>
-        </w:rPr>
-        <w:t>Hill, R. (1997),</w:t>
-      </w:r>
-      <w:r>
-        <w:rPr>
-          <w:i/>
-          <w:iCs/>
-          <w:lang w:val="id-ID"/>
-        </w:rPr>
-        <w:t xml:space="preserve"> The </w:t>
-      </w:r>
-      <w:proofErr w:type="spellStart"/>
-      <w:r>
-        <w:rPr>
-          <w:i/>
-          <w:iCs/>
-          <w:lang w:val="id-ID"/>
-        </w:rPr>
-        <w:t>Mathematical</w:t>
-      </w:r>
-      <w:proofErr w:type="spellEnd"/>
-      <w:r>
-        <w:rPr>
-          <w:i/>
-          <w:iCs/>
-          <w:lang w:val="id-ID"/>
-        </w:rPr>
-        <w:t xml:space="preserve"> </w:t>
-      </w:r>
-      <w:proofErr w:type="spellStart"/>
-      <w:r>
-        <w:rPr>
-          <w:i/>
-          <w:iCs/>
-          <w:lang w:val="id-ID"/>
-        </w:rPr>
-        <w:t>Theory</w:t>
-      </w:r>
-      <w:proofErr w:type="spellEnd"/>
-      <w:r>
-        <w:rPr>
-          <w:i/>
-          <w:iCs/>
-          <w:lang w:val="id-ID"/>
-        </w:rPr>
-        <w:t xml:space="preserve"> </w:t>
-      </w:r>
-      <w:proofErr w:type="spellStart"/>
-      <w:r>
-        <w:rPr>
-          <w:i/>
-          <w:iCs/>
-          <w:lang w:val="id-ID"/>
-        </w:rPr>
-        <w:t>of</w:t>
-      </w:r>
-      <w:proofErr w:type="spellEnd"/>
-      <w:r>
-        <w:rPr>
-          <w:i/>
-          <w:iCs/>
-          <w:lang w:val="id-ID"/>
-        </w:rPr>
-        <w:t xml:space="preserve"> </w:t>
-      </w:r>
-      <w:proofErr w:type="spellStart"/>
-      <w:r>
-        <w:rPr>
-          <w:i/>
-          <w:iCs/>
-          <w:lang w:val="id-ID"/>
-        </w:rPr>
-        <w:t>Plasticity</w:t>
-      </w:r>
-      <w:proofErr w:type="spellEnd"/>
-      <w:r>
-        <w:rPr>
-          <w:i/>
-          <w:iCs/>
-          <w:lang w:val="id-ID"/>
-        </w:rPr>
-        <w:t xml:space="preserve">, </w:t>
-      </w:r>
-      <w:r>
-        <w:rPr>
-          <w:lang w:val="id-ID"/>
-        </w:rPr>
-        <w:t xml:space="preserve">Oxford </w:t>
-      </w:r>
-      <w:proofErr w:type="spellStart"/>
-      <w:r>
-        <w:rPr>
-          <w:lang w:val="id-ID"/>
-        </w:rPr>
-        <w:t>Press</w:t>
-      </w:r>
-      <w:proofErr w:type="spellEnd"/>
-      <w:r>
-        <w:rPr>
-          <w:lang w:val="id-ID"/>
-        </w:rPr>
-        <w:t xml:space="preserve">, Oxford, 545 – 547.  </w:t>
-      </w:r>
-    </w:p>
-    <w:p>
-      <w:pPr>
-        <w:pStyle w:val="Header"/>
-        <w:rPr>
-          <w:lang w:val="id-ID"/>
-        </w:rPr>
-      </w:pPr>
-      <w:r>
-        <w:rPr>
-          <w:lang w:val="id-ID"/>
-        </w:rPr>
-        <w:t xml:space="preserve"> </w:t>
-      </w:r>
-    </w:p>
-    <w:p>
-      <w:pPr>
-        <w:pStyle w:val="Header"/>
-        <w:ind w:left="540" w:hanging="540"/>
-        <w:rPr>
-          <w:lang w:val="id-ID"/>
-        </w:rPr>
-      </w:pPr>
-      <w:r>
-        <w:rPr>
-          <w:lang w:val="id-ID"/>
-        </w:rPr>
-        <w:t>[4]</w:t>
-      </w:r>
-      <w:r>
-        <w:rPr>
-          <w:rFonts w:ascii="Arial" w:hAnsi="Arial" w:cs="Arial"/>
-          <w:lang w:val="id-ID"/>
-        </w:rPr>
-        <w:t xml:space="preserve"> </w:t>
-      </w:r>
-      <w:proofErr w:type="spellStart"/>
-      <w:r>
-        <w:rPr>
-          <w:lang w:val="id-ID"/>
-        </w:rPr>
-        <w:t>Stark</w:t>
-      </w:r>
-      <w:proofErr w:type="spellEnd"/>
-      <w:r>
-        <w:rPr>
-          <w:lang w:val="id-ID"/>
-        </w:rPr>
-        <w:t xml:space="preserve">, H. (1998), The </w:t>
-      </w:r>
-      <w:proofErr w:type="spellStart"/>
-      <w:r>
-        <w:rPr>
-          <w:lang w:val="id-ID"/>
-        </w:rPr>
-        <w:t>dynamics</w:t>
-      </w:r>
-      <w:proofErr w:type="spellEnd"/>
-      <w:r>
-        <w:rPr>
-          <w:lang w:val="id-ID"/>
-        </w:rPr>
-        <w:t xml:space="preserve"> </w:t>
-      </w:r>
-      <w:proofErr w:type="spellStart"/>
-      <w:r>
-        <w:rPr>
-          <w:lang w:val="id-ID"/>
-        </w:rPr>
-        <w:t>of</w:t>
-      </w:r>
-      <w:proofErr w:type="spellEnd"/>
-      <w:r>
-        <w:rPr>
-          <w:lang w:val="id-ID"/>
-        </w:rPr>
-        <w:t xml:space="preserve"> </w:t>
-      </w:r>
-      <w:proofErr w:type="spellStart"/>
-      <w:r>
-        <w:rPr>
-          <w:lang w:val="id-ID"/>
-        </w:rPr>
-        <w:t>surface</w:t>
-      </w:r>
-      <w:proofErr w:type="spellEnd"/>
-      <w:r>
-        <w:rPr>
-          <w:lang w:val="id-ID"/>
-        </w:rPr>
-        <w:t xml:space="preserve"> </w:t>
-      </w:r>
-      <w:proofErr w:type="spellStart"/>
-      <w:r>
-        <w:rPr>
-          <w:lang w:val="id-ID"/>
-        </w:rPr>
-        <w:t>adsorption</w:t>
-      </w:r>
-      <w:proofErr w:type="spellEnd"/>
-      <w:r>
-        <w:rPr>
-          <w:lang w:val="id-ID"/>
-        </w:rPr>
-        <w:t xml:space="preserve">, </w:t>
-      </w:r>
-      <w:proofErr w:type="spellStart"/>
-      <w:r>
-        <w:rPr>
-          <w:i/>
-          <w:iCs/>
-          <w:lang w:val="id-ID"/>
-        </w:rPr>
-        <w:t>Proceedings</w:t>
-      </w:r>
-      <w:proofErr w:type="spellEnd"/>
-      <w:r>
-        <w:rPr>
-          <w:i/>
-          <w:iCs/>
-          <w:lang w:val="id-ID"/>
-        </w:rPr>
-        <w:t xml:space="preserve"> </w:t>
-      </w:r>
-      <w:proofErr w:type="spellStart"/>
-      <w:r>
-        <w:rPr>
-          <w:i/>
-          <w:iCs/>
-          <w:lang w:val="id-ID"/>
-        </w:rPr>
-        <w:t>of</w:t>
-      </w:r>
-      <w:proofErr w:type="spellEnd"/>
-      <w:r>
-        <w:rPr>
-          <w:i/>
-          <w:iCs/>
-          <w:lang w:val="id-ID"/>
-        </w:rPr>
-        <w:t xml:space="preserve"> </w:t>
-      </w:r>
-      <w:proofErr w:type="spellStart"/>
-      <w:r>
-        <w:rPr>
-          <w:i/>
-          <w:iCs/>
-          <w:lang w:val="id-ID"/>
-        </w:rPr>
-        <w:t>the</w:t>
-      </w:r>
-      <w:proofErr w:type="spellEnd"/>
-      <w:r>
-        <w:rPr>
-          <w:i/>
-          <w:iCs/>
-          <w:lang w:val="id-ID"/>
-        </w:rPr>
-        <w:t xml:space="preserve"> International </w:t>
-      </w:r>
-      <w:proofErr w:type="spellStart"/>
-      <w:r>
-        <w:rPr>
-          <w:i/>
-          <w:iCs/>
-          <w:lang w:val="id-ID"/>
-        </w:rPr>
-        <w:t>Congress</w:t>
-      </w:r>
-      <w:proofErr w:type="spellEnd"/>
-      <w:r>
-        <w:rPr>
-          <w:i/>
-          <w:iCs/>
-          <w:lang w:val="id-ID"/>
-        </w:rPr>
-        <w:t xml:space="preserve"> </w:t>
-      </w:r>
-      <w:proofErr w:type="spellStart"/>
-      <w:r>
-        <w:rPr>
-          <w:i/>
-          <w:iCs/>
-          <w:lang w:val="id-ID"/>
-        </w:rPr>
-        <w:t>on</w:t>
-      </w:r>
-      <w:proofErr w:type="spellEnd"/>
-      <w:r>
-        <w:rPr>
-          <w:i/>
-          <w:iCs/>
-          <w:lang w:val="id-ID"/>
-        </w:rPr>
-        <w:t xml:space="preserve"> </w:t>
-      </w:r>
-      <w:proofErr w:type="spellStart"/>
-      <w:r>
-        <w:rPr>
-          <w:i/>
-          <w:iCs/>
-          <w:lang w:val="id-ID"/>
-        </w:rPr>
-        <w:t>Current</w:t>
-      </w:r>
-      <w:proofErr w:type="spellEnd"/>
-      <w:r>
-        <w:rPr>
-          <w:i/>
-          <w:iCs/>
-          <w:lang w:val="id-ID"/>
-        </w:rPr>
-        <w:t xml:space="preserve"> </w:t>
-      </w:r>
-      <w:proofErr w:type="spellStart"/>
-      <w:r>
-        <w:rPr>
-          <w:i/>
-          <w:iCs/>
-          <w:lang w:val="id-ID"/>
-        </w:rPr>
-        <w:t>Aspects</w:t>
-      </w:r>
-      <w:proofErr w:type="spellEnd"/>
-      <w:r>
-        <w:rPr>
-          <w:i/>
-          <w:iCs/>
-          <w:lang w:val="id-ID"/>
-        </w:rPr>
-        <w:t xml:space="preserve"> </w:t>
-      </w:r>
-      <w:proofErr w:type="spellStart"/>
-      <w:r>
-        <w:rPr>
-          <w:i/>
-          <w:iCs/>
-          <w:lang w:val="id-ID"/>
-        </w:rPr>
-        <w:t>of</w:t>
-      </w:r>
-      <w:proofErr w:type="spellEnd"/>
-      <w:r>
-        <w:rPr>
-          <w:i/>
-          <w:iCs/>
-          <w:lang w:val="id-ID"/>
-        </w:rPr>
-        <w:t xml:space="preserve"> </w:t>
-      </w:r>
-      <w:proofErr w:type="spellStart"/>
-      <w:r>
-        <w:rPr>
-          <w:i/>
-          <w:iCs/>
-          <w:lang w:val="id-ID"/>
-        </w:rPr>
-        <w:t>Quantum</w:t>
-      </w:r>
-      <w:proofErr w:type="spellEnd"/>
-      <w:r>
-        <w:rPr>
-          <w:i/>
-          <w:iCs/>
-          <w:lang w:val="id-ID"/>
-        </w:rPr>
-        <w:t xml:space="preserve"> </w:t>
-      </w:r>
-      <w:proofErr w:type="spellStart"/>
-      <w:r>
-        <w:rPr>
-          <w:i/>
-          <w:iCs/>
-          <w:lang w:val="id-ID"/>
-        </w:rPr>
-        <w:t>Chemistry</w:t>
-      </w:r>
-      <w:proofErr w:type="spellEnd"/>
-      <w:r>
-        <w:rPr>
-          <w:i/>
-          <w:iCs/>
-          <w:lang w:val="id-ID"/>
-        </w:rPr>
-        <w:t xml:space="preserve">, </w:t>
-      </w:r>
-      <w:r>
-        <w:rPr>
-          <w:lang w:val="id-ID"/>
-        </w:rPr>
-        <w:t xml:space="preserve">London, U.K., </w:t>
-      </w:r>
-      <w:proofErr w:type="spellStart"/>
-      <w:r>
-        <w:rPr>
-          <w:lang w:val="id-ID"/>
-        </w:rPr>
-        <w:t>Carbo</w:t>
-      </w:r>
-      <w:proofErr w:type="spellEnd"/>
-      <w:r>
-        <w:rPr>
-          <w:lang w:val="id-ID"/>
-        </w:rPr>
-        <w:t xml:space="preserve"> R., Editor, </w:t>
-      </w:r>
-      <w:proofErr w:type="spellStart"/>
-      <w:r>
-        <w:rPr>
-          <w:lang w:val="id-ID"/>
-        </w:rPr>
-        <w:t>Prentice</w:t>
-      </w:r>
-      <w:proofErr w:type="spellEnd"/>
-      <w:r>
-        <w:rPr>
-          <w:lang w:val="id-ID"/>
-        </w:rPr>
-        <w:t xml:space="preserve"> </w:t>
-      </w:r>
-      <w:proofErr w:type="spellStart"/>
-      <w:r>
-        <w:rPr>
-          <w:lang w:val="id-ID"/>
-        </w:rPr>
-        <w:t>Hall</w:t>
-      </w:r>
-      <w:proofErr w:type="spellEnd"/>
-      <w:r>
-        <w:rPr>
-          <w:lang w:val="id-ID"/>
-        </w:rPr>
-        <w:t xml:space="preserve">, 24 – 36. </w:t>
-      </w:r>
-    </w:p>
-    <w:p>
-      <w:pPr>
-        <w:pStyle w:val="Header"/>
-        <w:rPr>
-          <w:lang w:val="id-ID"/>
-        </w:rPr>
-      </w:pPr>
-      <w:r>
-        <w:rPr>
-          <w:lang w:val="id-ID"/>
-        </w:rPr>
-        <w:t xml:space="preserve"> </w:t>
-      </w:r>
-    </w:p>
-    <w:p>
-      <w:pPr>
-        <w:pStyle w:val="Header"/>
-        <w:ind w:left="540" w:hanging="540"/>
-        <w:rPr>
-          <w:lang w:val="id-ID"/>
-        </w:rPr>
-      </w:pPr>
-      <w:r>
-        <w:rPr>
-          <w:lang w:val="id-ID"/>
-        </w:rPr>
-        <w:t>[5]</w:t>
-      </w:r>
-      <w:r>
-        <w:rPr>
-          <w:rFonts w:ascii="Arial" w:hAnsi="Arial" w:cs="Arial"/>
-          <w:lang w:val="id-ID"/>
-        </w:rPr>
-        <w:t xml:space="preserve"> </w:t>
-      </w:r>
-      <w:r>
-        <w:rPr>
-          <w:lang w:val="id-ID"/>
-        </w:rPr>
-        <w:t xml:space="preserve">Thomas, J. (1998), </w:t>
-      </w:r>
-      <w:proofErr w:type="spellStart"/>
-      <w:r>
-        <w:rPr>
-          <w:lang w:val="id-ID"/>
-        </w:rPr>
-        <w:t>Pretreatment</w:t>
-      </w:r>
-      <w:proofErr w:type="spellEnd"/>
-      <w:r>
-        <w:rPr>
-          <w:lang w:val="id-ID"/>
-        </w:rPr>
-        <w:t xml:space="preserve"> </w:t>
-      </w:r>
-      <w:proofErr w:type="spellStart"/>
-      <w:r>
-        <w:rPr>
-          <w:lang w:val="id-ID"/>
-        </w:rPr>
-        <w:t>of</w:t>
-      </w:r>
-      <w:proofErr w:type="spellEnd"/>
-      <w:r>
-        <w:rPr>
-          <w:lang w:val="id-ID"/>
-        </w:rPr>
-        <w:t xml:space="preserve"> </w:t>
-      </w:r>
-      <w:proofErr w:type="spellStart"/>
-      <w:r>
-        <w:rPr>
-          <w:lang w:val="id-ID"/>
-        </w:rPr>
-        <w:t>lanthanide</w:t>
-      </w:r>
-      <w:proofErr w:type="spellEnd"/>
-      <w:r>
-        <w:rPr>
-          <w:lang w:val="id-ID"/>
-        </w:rPr>
-        <w:t xml:space="preserve">, dalam </w:t>
-      </w:r>
-      <w:proofErr w:type="spellStart"/>
-      <w:r>
-        <w:rPr>
-          <w:i/>
-          <w:iCs/>
-          <w:lang w:val="id-ID"/>
-        </w:rPr>
-        <w:t>Transition</w:t>
-      </w:r>
-      <w:proofErr w:type="spellEnd"/>
-      <w:r>
-        <w:rPr>
-          <w:i/>
-          <w:iCs/>
-          <w:lang w:val="id-ID"/>
-        </w:rPr>
-        <w:t xml:space="preserve"> </w:t>
-      </w:r>
-      <w:proofErr w:type="spellStart"/>
-      <w:r>
-        <w:rPr>
-          <w:i/>
-          <w:iCs/>
-          <w:lang w:val="id-ID"/>
-        </w:rPr>
-        <w:t>Elements</w:t>
-      </w:r>
-      <w:proofErr w:type="spellEnd"/>
-      <w:r>
-        <w:rPr>
-          <w:i/>
-          <w:iCs/>
-          <w:lang w:val="id-ID"/>
-        </w:rPr>
-        <w:t xml:space="preserve">, </w:t>
+        <w:t xml:space="preserve">Transition Elements, </w:t>
       </w:r>
       <w:r>
         <w:rPr>
@@ -7127,25 +3801,7 @@
           <w:iCs/>
           <w:lang w:val="id-ID"/>
         </w:rPr>
-        <w:t xml:space="preserve">Diagnosis Penyakit </w:t>
-      </w:r>
-      <w:proofErr w:type="spellStart"/>
-      <w:r>
-        <w:rPr>
-          <w:i/>
-          <w:iCs/>
-          <w:lang w:val="id-ID"/>
-        </w:rPr>
-        <w:t>Tipus</w:t>
-      </w:r>
-      <w:proofErr w:type="spellEnd"/>
-      <w:r>
-        <w:rPr>
-          <w:i/>
-          <w:iCs/>
-          <w:lang w:val="id-ID"/>
-        </w:rPr>
-        <w:t xml:space="preserve"> dengan Metode PCR, </w:t>
+        <w:t xml:space="preserve">Diagnosis Penyakit Tipus dengan Metode PCR, </w:t>
       </w:r>
       <w:r>
         <w:rPr>
@@ -7177,7 +3833,7 @@
           <w:lang w:val="id-ID"/>
         </w:rPr>
       </w:pPr>
-      <w:bookmarkStart w:id="11" w:name="_Toc221430328"/>
+      <w:bookmarkStart w:id="10" w:name="_Toc221430328"/>
       <w:r>
         <w:rPr>
           <w:rFonts w:ascii="Times New Roman" w:hAnsi="Times New Roman" w:cs="Times New Roman"/>
@@ -7196,7 +3852,6 @@
         </w:rPr>
         <w:t>w</w:t>
       </w:r>
-      <w:proofErr w:type="spellStart"/>
       <w:r>
         <w:rPr>
           <w:rFonts w:ascii="Times New Roman" w:hAnsi="Times New Roman" w:cs="Times New Roman"/>
@@ -7204,19 +3859,9 @@
           <w:szCs w:val="28"/>
           <w:lang w:val="id-ID"/>
         </w:rPr>
-        <w:t>al</w:t>
-      </w:r>
-      <w:proofErr w:type="spellEnd"/>
-      <w:r>
-        <w:rPr>
-          <w:rFonts w:ascii="Times New Roman" w:hAnsi="Times New Roman" w:cs="Times New Roman"/>
-          <w:sz w:val="28"/>
-          <w:szCs w:val="28"/>
-          <w:lang w:val="id-ID"/>
-        </w:rPr>
-        <w:t xml:space="preserve"> Kerja</w:t>
-      </w:r>
-      <w:bookmarkEnd w:id="11"/>
+        <w:t>al Kerja</w:t>
+      </w:r>
+      <w:bookmarkEnd w:id="10"/>
     </w:p>
     <w:p>
       <w:pPr>
@@ -7276,14 +3921,12 @@
                 <w:lang w:val="id-ID"/>
               </w:rPr>
             </w:pPr>
-            <w:proofErr w:type="spellStart"/>
             <w:r>
               <w:rPr>
                 <w:lang w:val="id-ID"/>
               </w:rPr>
               <w:t>No</w:t>
             </w:r>
-            <w:proofErr w:type="spellEnd"/>
           </w:p>
         </w:tc>
         <w:tc>
@@ -7327,13 +3970,8 @@
               <w:t>Waktu</w:t>
             </w:r>
             <w:r>
-              <w:t xml:space="preserve"> / </w:t>
+              <w:t xml:space="preserve"> / Tahun</w:t>
             </w:r>
-            <w:proofErr w:type="spellStart"/>
-            <w:r>
-              <w:t>Tahun</w:t>
-            </w:r>
-            <w:proofErr w:type="spellEnd"/>
           </w:p>
         </w:tc>
       </w:tr>
@@ -7382,15 +4020,7 @@
               <w:jc w:val="both"/>
             </w:pPr>
             <w:r>
-              <w:t xml:space="preserve">Nama </w:t>
-            </w:r>
-            <w:proofErr w:type="spellStart"/>
-            <w:r>
-              <w:t>Bulan</w:t>
-            </w:r>
-            <w:proofErr w:type="spellEnd"/>
-            <w:r>
-              <w:t xml:space="preserve"> </w:t>
+              <w:t xml:space="preserve">Nama Bulan </w:t>
             </w:r>
           </w:p>
         </w:tc>
@@ -7408,15 +4038,7 @@
               <w:jc w:val="both"/>
             </w:pPr>
             <w:r>
-              <w:t xml:space="preserve">Nama </w:t>
-            </w:r>
-            <w:proofErr w:type="spellStart"/>
-            <w:r>
-              <w:t>Bulan</w:t>
-            </w:r>
-            <w:proofErr w:type="spellEnd"/>
-            <w:r>
-              <w:t xml:space="preserve"> </w:t>
+              <w:t xml:space="preserve">Nama Bulan </w:t>
             </w:r>
           </w:p>
         </w:tc>
@@ -7434,21 +4056,8 @@
               <w:jc w:val="both"/>
             </w:pPr>
             <w:r>
-              <w:t xml:space="preserve">Nama </w:t>
+              <w:t>Nama Bulan dst</w:t>
             </w:r>
-            <w:proofErr w:type="spellStart"/>
-            <w:r>
-              <w:t>Bulan</w:t>
-            </w:r>
-            <w:proofErr w:type="spellEnd"/>
-            <w:r>
-              <w:t xml:space="preserve"> </w:t>
-            </w:r>
-            <w:proofErr w:type="spellStart"/>
-            <w:r>
-              <w:t>dst</w:t>
-            </w:r>
-            <w:proofErr w:type="spellEnd"/>
           </w:p>
         </w:tc>
       </w:tr>
@@ -9786,6 +6395,7 @@
   <w:style w:type="character" w:default="1" w:styleId="DefaultParagraphFont">
     <w:name w:val="Default Paragraph Font"/>
     <w:uiPriority w:val="1"/>
+    <w:semiHidden/>
     <w:unhideWhenUsed/>
   </w:style>
   <w:style w:type="table" w:default="1" w:styleId="TableNormal">

</xml_diff>